<commit_message>
Anadi la trazabilidad y corregi un poco el codigo. Solo me falta hacer el javaDoc y generarlo
</commit_message>
<xml_diff>
--- a/docs/Documentacion Veterinaria.docx
+++ b/docs/Documentacion Veterinaria.docx
@@ -5863,19 +5863,19 @@
           </w:tcPr>
           <w:p>
             <w:r>
-              <w:t xml:space="preserve">Los síntomas, el diagnostico, la fecha de hospitalización, el </w:t>
+              <w:t>Los síntomas, el diagnostico, la fecha de hospitalización</w:t>
+            </w:r>
+            <w:r>
+              <w:t xml:space="preserve"> y </w:t>
+            </w:r>
+            <w:r>
+              <w:t xml:space="preserve">el </w:t>
             </w:r>
             <w:r>
               <w:t>número</w:t>
             </w:r>
             <w:r>
-              <w:t xml:space="preserve"> de cuarto y las medicinas (Si es necesario) de</w:t>
-            </w:r>
-            <w:r>
-              <w:t xml:space="preserve"> la mascota</w:t>
-            </w:r>
-            <w:r>
-              <w:t>. El nombre, la dosis y la frecuencia de cada medicina.</w:t>
+              <w:t xml:space="preserve"> de cuarto.</w:t>
             </w:r>
           </w:p>
         </w:tc>
@@ -5943,47 +5943,47 @@
               <w:rPr>
                 <w:color w:val="FFFFFF" w:themeColor="background1"/>
               </w:rPr>
+              <w:t>Nombre</w:t>
+            </w:r>
+          </w:p>
+        </w:tc>
+        <w:tc>
+          <w:tcPr>
+            <w:tcW w:w="4414" w:type="dxa"/>
+          </w:tcPr>
+          <w:p>
+            <w:r>
+              <w:t>RF</w:t>
+            </w:r>
+            <w:r>
+              <w:t>6</w:t>
+            </w:r>
+            <w:r>
+              <w:t xml:space="preserve">: </w:t>
+            </w:r>
+            <w:r>
+              <w:t>Realizar un informe de las historias clínicas de los pacientes hospitalizados</w:t>
+            </w:r>
+          </w:p>
+        </w:tc>
+      </w:tr>
+      <w:tr>
+        <w:tc>
+          <w:tcPr>
+            <w:tcW w:w="4414" w:type="dxa"/>
+            <w:shd w:val="clear" w:color="auto" w:fill="4472C4" w:themeFill="accent1"/>
+          </w:tcPr>
+          <w:p>
+            <w:pPr>
+              <w:rPr>
+                <w:color w:val="FFFFFF" w:themeColor="background1"/>
+              </w:rPr>
+            </w:pPr>
+            <w:r>
+              <w:rPr>
+                <w:color w:val="FFFFFF" w:themeColor="background1"/>
+              </w:rPr>
               <w:lastRenderedPageBreak/>
-              <w:t>Nombre</w:t>
-            </w:r>
-          </w:p>
-        </w:tc>
-        <w:tc>
-          <w:tcPr>
-            <w:tcW w:w="4414" w:type="dxa"/>
-          </w:tcPr>
-          <w:p>
-            <w:r>
-              <w:t>RF</w:t>
-            </w:r>
-            <w:r>
-              <w:t>6</w:t>
-            </w:r>
-            <w:r>
-              <w:t xml:space="preserve">: </w:t>
-            </w:r>
-            <w:r>
-              <w:t>Realizar un informe de las historias clínicas de los pacientes hospitalizados</w:t>
-            </w:r>
-          </w:p>
-        </w:tc>
-      </w:tr>
-      <w:tr>
-        <w:tc>
-          <w:tcPr>
-            <w:tcW w:w="4414" w:type="dxa"/>
-            <w:shd w:val="clear" w:color="auto" w:fill="4472C4" w:themeFill="accent1"/>
-          </w:tcPr>
-          <w:p>
-            <w:pPr>
-              <w:rPr>
-                <w:color w:val="FFFFFF" w:themeColor="background1"/>
-              </w:rPr>
-            </w:pPr>
-            <w:r>
-              <w:rPr>
-                <w:color w:val="FFFFFF" w:themeColor="background1"/>
-              </w:rPr>
               <w:t>Resumen</w:t>
             </w:r>
           </w:p>
@@ -6675,47 +6675,47 @@
               <w:rPr>
                 <w:color w:val="FFFFFF" w:themeColor="background1"/>
               </w:rPr>
+              <w:t>Nombre</w:t>
+            </w:r>
+          </w:p>
+        </w:tc>
+        <w:tc>
+          <w:tcPr>
+            <w:tcW w:w="4414" w:type="dxa"/>
+          </w:tcPr>
+          <w:p>
+            <w:r>
+              <w:t>RF</w:t>
+            </w:r>
+            <w:r>
+              <w:t>11</w:t>
+            </w:r>
+            <w:r>
+              <w:t xml:space="preserve">: guardar un historial de historias </w:t>
+            </w:r>
+            <w:r>
+              <w:t>clínicas</w:t>
+            </w:r>
+          </w:p>
+        </w:tc>
+      </w:tr>
+      <w:tr>
+        <w:tc>
+          <w:tcPr>
+            <w:tcW w:w="4414" w:type="dxa"/>
+            <w:shd w:val="clear" w:color="auto" w:fill="4472C4" w:themeFill="accent1"/>
+          </w:tcPr>
+          <w:p>
+            <w:pPr>
+              <w:rPr>
+                <w:color w:val="FFFFFF" w:themeColor="background1"/>
+              </w:rPr>
+            </w:pPr>
+            <w:r>
+              <w:rPr>
+                <w:color w:val="FFFFFF" w:themeColor="background1"/>
+              </w:rPr>
               <w:lastRenderedPageBreak/>
-              <w:t>Nombre</w:t>
-            </w:r>
-          </w:p>
-        </w:tc>
-        <w:tc>
-          <w:tcPr>
-            <w:tcW w:w="4414" w:type="dxa"/>
-          </w:tcPr>
-          <w:p>
-            <w:r>
-              <w:t>RF</w:t>
-            </w:r>
-            <w:r>
-              <w:t>11</w:t>
-            </w:r>
-            <w:r>
-              <w:t xml:space="preserve">: guardar un historial de historias </w:t>
-            </w:r>
-            <w:r>
-              <w:t>clínicas</w:t>
-            </w:r>
-          </w:p>
-        </w:tc>
-      </w:tr>
-      <w:tr>
-        <w:tc>
-          <w:tcPr>
-            <w:tcW w:w="4414" w:type="dxa"/>
-            <w:shd w:val="clear" w:color="auto" w:fill="4472C4" w:themeFill="accent1"/>
-          </w:tcPr>
-          <w:p>
-            <w:pPr>
-              <w:rPr>
-                <w:color w:val="FFFFFF" w:themeColor="background1"/>
-              </w:rPr>
-            </w:pPr>
-            <w:r>
-              <w:rPr>
-                <w:color w:val="FFFFFF" w:themeColor="background1"/>
-              </w:rPr>
               <w:t>Resumen</w:t>
             </w:r>
           </w:p>
@@ -6905,7 +6905,7 @@
           </w:tcPr>
           <w:p>
             <w:r>
-              <w:t>Precios de las hospitalizaciones.</w:t>
+              <w:t>Ninguna.</w:t>
             </w:r>
           </w:p>
         </w:tc>
@@ -7460,47 +7460,47 @@
               <w:rPr>
                 <w:color w:val="FFFFFF" w:themeColor="background1"/>
               </w:rPr>
+              <w:t>Nombre</w:t>
+            </w:r>
+          </w:p>
+        </w:tc>
+        <w:tc>
+          <w:tcPr>
+            <w:tcW w:w="4414" w:type="dxa"/>
+          </w:tcPr>
+          <w:p>
+            <w:r>
+              <w:t>RF</w:t>
+            </w:r>
+            <w:r>
+              <w:t>16</w:t>
+            </w:r>
+            <w:r>
+              <w:t xml:space="preserve">: </w:t>
+            </w:r>
+            <w:r>
+              <w:t>Actualizar el número de teléfono y la dirección de un cliente humano.</w:t>
+            </w:r>
+          </w:p>
+        </w:tc>
+      </w:tr>
+      <w:tr>
+        <w:tc>
+          <w:tcPr>
+            <w:tcW w:w="4414" w:type="dxa"/>
+            <w:shd w:val="clear" w:color="auto" w:fill="4472C4" w:themeFill="accent1"/>
+          </w:tcPr>
+          <w:p>
+            <w:pPr>
+              <w:rPr>
+                <w:color w:val="FFFFFF" w:themeColor="background1"/>
+              </w:rPr>
+            </w:pPr>
+            <w:r>
+              <w:rPr>
+                <w:color w:val="FFFFFF" w:themeColor="background1"/>
+              </w:rPr>
               <w:lastRenderedPageBreak/>
-              <w:t>Nombre</w:t>
-            </w:r>
-          </w:p>
-        </w:tc>
-        <w:tc>
-          <w:tcPr>
-            <w:tcW w:w="4414" w:type="dxa"/>
-          </w:tcPr>
-          <w:p>
-            <w:r>
-              <w:t>RF</w:t>
-            </w:r>
-            <w:r>
-              <w:t>16</w:t>
-            </w:r>
-            <w:r>
-              <w:t xml:space="preserve">: </w:t>
-            </w:r>
-            <w:r>
-              <w:t>Actualizar el número de teléfono y la dirección de un cliente humano.</w:t>
-            </w:r>
-          </w:p>
-        </w:tc>
-      </w:tr>
-      <w:tr>
-        <w:tc>
-          <w:tcPr>
-            <w:tcW w:w="4414" w:type="dxa"/>
-            <w:shd w:val="clear" w:color="auto" w:fill="4472C4" w:themeFill="accent1"/>
-          </w:tcPr>
-          <w:p>
-            <w:pPr>
-              <w:rPr>
-                <w:color w:val="FFFFFF" w:themeColor="background1"/>
-              </w:rPr>
-            </w:pPr>
-            <w:r>
-              <w:rPr>
-                <w:color w:val="FFFFFF" w:themeColor="background1"/>
-              </w:rPr>
               <w:t>Resumen</w:t>
             </w:r>
           </w:p>
@@ -7645,6 +7645,9 @@
             </w:r>
             <w:r>
               <w:t xml:space="preserve"> de una mascota hospitalizad</w:t>
+            </w:r>
+            <w:r>
+              <w:t>a</w:t>
             </w:r>
             <w:r>
               <w:t>.</w:t>
@@ -8177,62 +8180,62 @@
               <w:rPr>
                 <w:color w:val="FFFFFF" w:themeColor="background1"/>
               </w:rPr>
+              <w:t>Nombre</w:t>
+            </w:r>
+          </w:p>
+        </w:tc>
+        <w:tc>
+          <w:tcPr>
+            <w:tcW w:w="4414" w:type="dxa"/>
+          </w:tcPr>
+          <w:p>
+            <w:r>
+              <w:t>RF</w:t>
+            </w:r>
+            <w:r>
+              <w:t>20</w:t>
+            </w:r>
+            <w:r>
+              <w:t xml:space="preserve">: </w:t>
+            </w:r>
+            <w:r>
+              <w:t xml:space="preserve">Calcular </w:t>
+            </w:r>
+            <w:r>
+              <w:t xml:space="preserve">el </w:t>
+            </w:r>
+            <w:r>
+              <w:t xml:space="preserve">ingreso </w:t>
+            </w:r>
+            <w:r>
+              <w:t xml:space="preserve">total de un </w:t>
+            </w:r>
+            <w:r>
+              <w:t>servicio</w:t>
+            </w:r>
+            <w:r>
+              <w:t>.</w:t>
+            </w:r>
+          </w:p>
+        </w:tc>
+      </w:tr>
+      <w:tr>
+        <w:tc>
+          <w:tcPr>
+            <w:tcW w:w="4414" w:type="dxa"/>
+            <w:shd w:val="clear" w:color="auto" w:fill="4472C4" w:themeFill="accent1"/>
+          </w:tcPr>
+          <w:p>
+            <w:pPr>
+              <w:rPr>
+                <w:color w:val="FFFFFF" w:themeColor="background1"/>
+              </w:rPr>
+            </w:pPr>
+            <w:r>
+              <w:rPr>
+                <w:color w:val="FFFFFF" w:themeColor="background1"/>
+              </w:rPr>
               <w:lastRenderedPageBreak/>
-              <w:t>Nombre</w:t>
-            </w:r>
-          </w:p>
-        </w:tc>
-        <w:tc>
-          <w:tcPr>
-            <w:tcW w:w="4414" w:type="dxa"/>
-          </w:tcPr>
-          <w:p>
-            <w:r>
-              <w:t>RF</w:t>
-            </w:r>
-            <w:r>
-              <w:t>20</w:t>
-            </w:r>
-            <w:r>
-              <w:t xml:space="preserve">: </w:t>
-            </w:r>
-            <w:r>
-              <w:t xml:space="preserve">Calcular </w:t>
-            </w:r>
-            <w:r>
-              <w:t xml:space="preserve">el </w:t>
-            </w:r>
-            <w:r>
-              <w:t xml:space="preserve">ingreso </w:t>
-            </w:r>
-            <w:r>
-              <w:t xml:space="preserve">total de un </w:t>
-            </w:r>
-            <w:r>
-              <w:t>servicio</w:t>
-            </w:r>
-            <w:r>
-              <w:t>.</w:t>
-            </w:r>
-          </w:p>
-        </w:tc>
-      </w:tr>
-      <w:tr>
-        <w:tc>
-          <w:tcPr>
-            <w:tcW w:w="4414" w:type="dxa"/>
-            <w:shd w:val="clear" w:color="auto" w:fill="4472C4" w:themeFill="accent1"/>
-          </w:tcPr>
-          <w:p>
-            <w:pPr>
-              <w:rPr>
-                <w:color w:val="FFFFFF" w:themeColor="background1"/>
-              </w:rPr>
-            </w:pPr>
-            <w:r>
-              <w:rPr>
-                <w:color w:val="FFFFFF" w:themeColor="background1"/>
-              </w:rPr>
               <w:t>Resumen</w:t>
             </w:r>
           </w:p>
@@ -10197,7 +10200,7 @@
           <w:b/>
           <w:sz w:val="28"/>
           <w:szCs w:val="28"/>
-          <w:highlight w:val="red"/>
+          <w:highlight w:val="yellow"/>
           <w:u w:val="single"/>
         </w:rPr>
         <w:lastRenderedPageBreak/>
@@ -10487,6 +10490,32 @@
                 <w:lang w:val="en-US"/>
               </w:rPr>
             </w:pPr>
+            <w:proofErr w:type="spellStart"/>
+            <w:r>
+              <w:rPr>
+                <w:rFonts w:cstheme="minorHAnsi"/>
+                <w:lang w:val="en-US"/>
+              </w:rPr>
+              <w:t>getId</w:t>
+            </w:r>
+            <w:proofErr w:type="spellEnd"/>
+          </w:p>
+          <w:p>
+            <w:pPr>
+              <w:rPr>
+                <w:rFonts w:cstheme="minorHAnsi"/>
+                <w:lang w:val="en-US"/>
+              </w:rPr>
+            </w:pPr>
+            <w:proofErr w:type="spellStart"/>
+            <w:r>
+              <w:rPr>
+                <w:rFonts w:cstheme="minorHAnsi"/>
+                <w:lang w:val="en-US"/>
+              </w:rPr>
+              <w:t>createPet</w:t>
+            </w:r>
+            <w:proofErr w:type="spellEnd"/>
           </w:p>
         </w:tc>
       </w:tr>
@@ -10774,6 +10803,32 @@
                 <w:lang w:val="en-US"/>
               </w:rPr>
             </w:pPr>
+            <w:proofErr w:type="spellStart"/>
+            <w:r>
+              <w:rPr>
+                <w:rFonts w:cstheme="minorHAnsi"/>
+                <w:lang w:val="en-US"/>
+              </w:rPr>
+              <w:t>setPet</w:t>
+            </w:r>
+            <w:proofErr w:type="spellEnd"/>
+          </w:p>
+          <w:p>
+            <w:pPr>
+              <w:rPr>
+                <w:rFonts w:cstheme="minorHAnsi"/>
+                <w:lang w:val="en-US"/>
+              </w:rPr>
+            </w:pPr>
+            <w:proofErr w:type="spellStart"/>
+            <w:r>
+              <w:rPr>
+                <w:rFonts w:cstheme="minorHAnsi"/>
+                <w:lang w:val="en-US"/>
+              </w:rPr>
+              <w:t>getPet</w:t>
+            </w:r>
+            <w:proofErr w:type="spellEnd"/>
           </w:p>
         </w:tc>
       </w:tr>
@@ -10826,6 +10881,32 @@
                 <w:lang w:val="en-US"/>
               </w:rPr>
             </w:pPr>
+            <w:proofErr w:type="spellStart"/>
+            <w:r>
+              <w:rPr>
+                <w:rFonts w:cstheme="minorHAnsi"/>
+                <w:lang w:val="en-US"/>
+              </w:rPr>
+              <w:t>getId</w:t>
+            </w:r>
+            <w:proofErr w:type="spellEnd"/>
+          </w:p>
+          <w:p>
+            <w:pPr>
+              <w:rPr>
+                <w:rFonts w:cstheme="minorHAnsi"/>
+                <w:lang w:val="en-US"/>
+              </w:rPr>
+            </w:pPr>
+            <w:proofErr w:type="spellStart"/>
+            <w:r>
+              <w:rPr>
+                <w:rFonts w:cstheme="minorHAnsi"/>
+                <w:lang w:val="en-US"/>
+              </w:rPr>
+              <w:t>getPets</w:t>
+            </w:r>
+            <w:proofErr w:type="spellEnd"/>
           </w:p>
         </w:tc>
       </w:tr>
@@ -10881,6 +10962,15 @@
                 <w:lang w:val="en-US"/>
               </w:rPr>
             </w:pPr>
+            <w:proofErr w:type="spellStart"/>
+            <w:r>
+              <w:rPr>
+                <w:rFonts w:cstheme="minorHAnsi"/>
+                <w:lang w:val="en-US"/>
+              </w:rPr>
+              <w:t>getName</w:t>
+            </w:r>
+            <w:proofErr w:type="spellEnd"/>
           </w:p>
         </w:tc>
       </w:tr>
@@ -10965,23 +11055,6 @@
                 <w:rFonts w:cstheme="minorHAnsi"/>
                 <w:lang w:val="en-US"/>
               </w:rPr>
-              <w:t>addMedicine</w:t>
-            </w:r>
-            <w:proofErr w:type="spellEnd"/>
-          </w:p>
-          <w:p>
-            <w:pPr>
-              <w:rPr>
-                <w:rFonts w:cstheme="minorHAnsi"/>
-                <w:lang w:val="en-US"/>
-              </w:rPr>
-            </w:pPr>
-            <w:proofErr w:type="spellStart"/>
-            <w:r>
-              <w:rPr>
-                <w:rFonts w:cstheme="minorHAnsi"/>
-                <w:lang w:val="en-US"/>
-              </w:rPr>
               <w:t>emptyRoom</w:t>
             </w:r>
             <w:proofErr w:type="spellEnd"/>
@@ -11034,6 +11107,32 @@
                 <w:lang w:val="en-US"/>
               </w:rPr>
             </w:pPr>
+            <w:proofErr w:type="spellStart"/>
+            <w:r>
+              <w:rPr>
+                <w:rFonts w:cstheme="minorHAnsi"/>
+                <w:lang w:val="en-US"/>
+              </w:rPr>
+              <w:t>createRecord</w:t>
+            </w:r>
+            <w:proofErr w:type="spellEnd"/>
+          </w:p>
+          <w:p>
+            <w:pPr>
+              <w:rPr>
+                <w:rFonts w:cstheme="minorHAnsi"/>
+                <w:lang w:val="en-US"/>
+              </w:rPr>
+            </w:pPr>
+            <w:proofErr w:type="spellStart"/>
+            <w:r>
+              <w:rPr>
+                <w:rFonts w:cstheme="minorHAnsi"/>
+                <w:lang w:val="en-US"/>
+              </w:rPr>
+              <w:t>getPet</w:t>
+            </w:r>
+            <w:proofErr w:type="spellEnd"/>
           </w:p>
         </w:tc>
       </w:tr>
@@ -11083,6 +11182,15 @@
                 <w:lang w:val="en-US"/>
               </w:rPr>
             </w:pPr>
+            <w:proofErr w:type="spellStart"/>
+            <w:r>
+              <w:rPr>
+                <w:rFonts w:cstheme="minorHAnsi"/>
+                <w:lang w:val="en-US"/>
+              </w:rPr>
+              <w:t>getRecords</w:t>
+            </w:r>
+            <w:proofErr w:type="spellEnd"/>
           </w:p>
         </w:tc>
       </w:tr>
@@ -11132,6 +11240,168 @@
                 <w:lang w:val="en-US"/>
               </w:rPr>
             </w:pPr>
+            <w:proofErr w:type="spellStart"/>
+            <w:r>
+              <w:rPr>
+                <w:rFonts w:cstheme="minorHAnsi"/>
+                <w:lang w:val="en-US"/>
+              </w:rPr>
+              <w:t>getOwnerName</w:t>
+            </w:r>
+            <w:proofErr w:type="spellEnd"/>
+          </w:p>
+          <w:p>
+            <w:pPr>
+              <w:rPr>
+                <w:rFonts w:cstheme="minorHAnsi"/>
+                <w:lang w:val="en-US"/>
+              </w:rPr>
+            </w:pPr>
+            <w:proofErr w:type="spellStart"/>
+            <w:r>
+              <w:rPr>
+                <w:rFonts w:cstheme="minorHAnsi"/>
+                <w:lang w:val="en-US"/>
+              </w:rPr>
+              <w:t>getOwnerId</w:t>
+            </w:r>
+            <w:proofErr w:type="spellEnd"/>
+          </w:p>
+          <w:p>
+            <w:pPr>
+              <w:rPr>
+                <w:rFonts w:cstheme="minorHAnsi"/>
+                <w:lang w:val="en-US"/>
+              </w:rPr>
+            </w:pPr>
+            <w:proofErr w:type="spellStart"/>
+            <w:r>
+              <w:rPr>
+                <w:rFonts w:cstheme="minorHAnsi"/>
+                <w:lang w:val="en-US"/>
+              </w:rPr>
+              <w:t>getOwnerAddress</w:t>
+            </w:r>
+            <w:proofErr w:type="spellEnd"/>
+          </w:p>
+          <w:p>
+            <w:pPr>
+              <w:rPr>
+                <w:rFonts w:cstheme="minorHAnsi"/>
+                <w:lang w:val="en-US"/>
+              </w:rPr>
+            </w:pPr>
+            <w:proofErr w:type="spellStart"/>
+            <w:r>
+              <w:rPr>
+                <w:rFonts w:cstheme="minorHAnsi"/>
+                <w:lang w:val="en-US"/>
+              </w:rPr>
+              <w:t>getOwnerPhone</w:t>
+            </w:r>
+            <w:proofErr w:type="spellEnd"/>
+          </w:p>
+          <w:p>
+            <w:pPr>
+              <w:rPr>
+                <w:rFonts w:cstheme="minorHAnsi"/>
+                <w:lang w:val="en-US"/>
+              </w:rPr>
+            </w:pPr>
+            <w:proofErr w:type="spellStart"/>
+            <w:r>
+              <w:rPr>
+                <w:rFonts w:cstheme="minorHAnsi"/>
+                <w:lang w:val="en-US"/>
+              </w:rPr>
+              <w:t>getPetName</w:t>
+            </w:r>
+            <w:proofErr w:type="spellEnd"/>
+          </w:p>
+          <w:p>
+            <w:pPr>
+              <w:rPr>
+                <w:rFonts w:cstheme="minorHAnsi"/>
+                <w:lang w:val="en-US"/>
+              </w:rPr>
+            </w:pPr>
+            <w:proofErr w:type="spellStart"/>
+            <w:r>
+              <w:rPr>
+                <w:rFonts w:cstheme="minorHAnsi"/>
+                <w:lang w:val="en-US"/>
+              </w:rPr>
+              <w:t>getPetId</w:t>
+            </w:r>
+            <w:proofErr w:type="spellEnd"/>
+          </w:p>
+          <w:p>
+            <w:pPr>
+              <w:rPr>
+                <w:rFonts w:cstheme="minorHAnsi"/>
+                <w:lang w:val="en-US"/>
+              </w:rPr>
+            </w:pPr>
+            <w:proofErr w:type="spellStart"/>
+            <w:r>
+              <w:rPr>
+                <w:rFonts w:cstheme="minorHAnsi"/>
+                <w:lang w:val="en-US"/>
+              </w:rPr>
+              <w:t>getPetType</w:t>
+            </w:r>
+            <w:proofErr w:type="spellEnd"/>
+          </w:p>
+          <w:p>
+            <w:pPr>
+              <w:rPr>
+                <w:rFonts w:cstheme="minorHAnsi"/>
+                <w:lang w:val="en-US"/>
+              </w:rPr>
+            </w:pPr>
+            <w:proofErr w:type="spellStart"/>
+            <w:r>
+              <w:rPr>
+                <w:rFonts w:cstheme="minorHAnsi"/>
+                <w:lang w:val="en-US"/>
+              </w:rPr>
+              <w:t>getPetAge</w:t>
+            </w:r>
+            <w:proofErr w:type="spellEnd"/>
+          </w:p>
+          <w:p>
+            <w:pPr>
+              <w:rPr>
+                <w:rFonts w:cstheme="minorHAnsi"/>
+                <w:lang w:val="en-US"/>
+              </w:rPr>
+            </w:pPr>
+            <w:proofErr w:type="spellStart"/>
+            <w:r>
+              <w:rPr>
+                <w:rFonts w:cstheme="minorHAnsi"/>
+                <w:lang w:val="en-US"/>
+              </w:rPr>
+              <w:t>getPetWeight</w:t>
+            </w:r>
+            <w:proofErr w:type="spellEnd"/>
+          </w:p>
+          <w:p>
+            <w:pPr>
+              <w:rPr>
+                <w:rFonts w:cstheme="minorHAnsi"/>
+                <w:lang w:val="en-US"/>
+              </w:rPr>
+            </w:pPr>
+            <w:proofErr w:type="spellStart"/>
+            <w:r>
+              <w:rPr>
+                <w:rFonts w:cstheme="minorHAnsi"/>
+                <w:lang w:val="en-US"/>
+              </w:rPr>
+              <w:t>getPetHeight</w:t>
+            </w:r>
+            <w:proofErr w:type="spellEnd"/>
           </w:p>
         </w:tc>
       </w:tr>
@@ -11257,6 +11527,15 @@
                 <w:lang w:val="en-US"/>
               </w:rPr>
             </w:pPr>
+            <w:proofErr w:type="spellStart"/>
+            <w:r>
+              <w:rPr>
+                <w:rFonts w:cstheme="minorHAnsi"/>
+                <w:lang w:val="en-US"/>
+              </w:rPr>
+              <w:t>getActualRecord</w:t>
+            </w:r>
+            <w:proofErr w:type="spellEnd"/>
           </w:p>
         </w:tc>
       </w:tr>
@@ -11309,6 +11588,239 @@
                 <w:lang w:val="en-US"/>
               </w:rPr>
             </w:pPr>
+            <w:proofErr w:type="spellStart"/>
+            <w:r>
+              <w:rPr>
+                <w:rFonts w:cstheme="minorHAnsi"/>
+                <w:lang w:val="en-US"/>
+              </w:rPr>
+              <w:t>printRecord</w:t>
+            </w:r>
+            <w:proofErr w:type="spellEnd"/>
+          </w:p>
+          <w:p>
+            <w:pPr>
+              <w:rPr>
+                <w:rFonts w:cstheme="minorHAnsi"/>
+                <w:lang w:val="en-US"/>
+              </w:rPr>
+            </w:pPr>
+            <w:proofErr w:type="spellStart"/>
+            <w:r>
+              <w:rPr>
+                <w:rFonts w:cstheme="minorHAnsi"/>
+                <w:lang w:val="en-US"/>
+              </w:rPr>
+              <w:t>calculateHospitalizationCost</w:t>
+            </w:r>
+            <w:proofErr w:type="spellEnd"/>
+          </w:p>
+        </w:tc>
+      </w:tr>
+      <w:tr>
+        <w:tc>
+          <w:tcPr>
+            <w:tcW w:w="3159" w:type="dxa"/>
+            <w:vMerge/>
+            <w:shd w:val="clear" w:color="auto" w:fill="D9E2F3" w:themeFill="accent1" w:themeFillTint="33"/>
+          </w:tcPr>
+          <w:p>
+            <w:pPr>
+              <w:rPr>
+                <w:rFonts w:cstheme="minorHAnsi"/>
+                <w:u w:val="single"/>
+              </w:rPr>
+            </w:pPr>
+          </w:p>
+        </w:tc>
+        <w:tc>
+          <w:tcPr>
+            <w:tcW w:w="2338" w:type="dxa"/>
+            <w:shd w:val="clear" w:color="auto" w:fill="D9E2F3" w:themeFill="accent1" w:themeFillTint="33"/>
+          </w:tcPr>
+          <w:p>
+            <w:pPr>
+              <w:rPr>
+                <w:rFonts w:cstheme="minorHAnsi"/>
+                <w:lang w:val="en-US"/>
+              </w:rPr>
+            </w:pPr>
+            <w:r>
+              <w:rPr>
+                <w:rFonts w:cstheme="minorHAnsi"/>
+                <w:lang w:val="en-US"/>
+              </w:rPr>
+              <w:t>Medicine</w:t>
+            </w:r>
+          </w:p>
+        </w:tc>
+        <w:tc>
+          <w:tcPr>
+            <w:tcW w:w="3331" w:type="dxa"/>
+            <w:shd w:val="clear" w:color="auto" w:fill="D9E2F3" w:themeFill="accent1" w:themeFillTint="33"/>
+          </w:tcPr>
+          <w:p>
+            <w:pPr>
+              <w:rPr>
+                <w:rFonts w:cstheme="minorHAnsi"/>
+                <w:lang w:val="en-US"/>
+              </w:rPr>
+            </w:pPr>
+            <w:proofErr w:type="spellStart"/>
+            <w:r>
+              <w:rPr>
+                <w:rFonts w:cstheme="minorHAnsi"/>
+                <w:lang w:val="en-US"/>
+              </w:rPr>
+              <w:t>getName</w:t>
+            </w:r>
+            <w:proofErr w:type="spellEnd"/>
+          </w:p>
+          <w:p>
+            <w:pPr>
+              <w:rPr>
+                <w:rFonts w:cstheme="minorHAnsi"/>
+                <w:lang w:val="en-US"/>
+              </w:rPr>
+            </w:pPr>
+            <w:proofErr w:type="spellStart"/>
+            <w:r>
+              <w:rPr>
+                <w:rFonts w:cstheme="minorHAnsi"/>
+                <w:lang w:val="en-US"/>
+              </w:rPr>
+              <w:t>getDose</w:t>
+            </w:r>
+            <w:proofErr w:type="spellEnd"/>
+          </w:p>
+          <w:p>
+            <w:pPr>
+              <w:rPr>
+                <w:rFonts w:cstheme="minorHAnsi"/>
+                <w:lang w:val="en-US"/>
+              </w:rPr>
+            </w:pPr>
+            <w:proofErr w:type="spellStart"/>
+            <w:r>
+              <w:rPr>
+                <w:rFonts w:cstheme="minorHAnsi"/>
+                <w:lang w:val="en-US"/>
+              </w:rPr>
+              <w:t>getPeriodicity</w:t>
+            </w:r>
+            <w:proofErr w:type="spellEnd"/>
+          </w:p>
+          <w:p>
+            <w:pPr>
+              <w:rPr>
+                <w:rFonts w:cstheme="minorHAnsi"/>
+                <w:lang w:val="en-US"/>
+              </w:rPr>
+            </w:pPr>
+            <w:proofErr w:type="spellStart"/>
+            <w:r>
+              <w:rPr>
+                <w:rFonts w:cstheme="minorHAnsi"/>
+                <w:lang w:val="en-US"/>
+              </w:rPr>
+              <w:t>getPrice</w:t>
+            </w:r>
+            <w:proofErr w:type="spellEnd"/>
+          </w:p>
+        </w:tc>
+      </w:tr>
+      <w:tr>
+        <w:tc>
+          <w:tcPr>
+            <w:tcW w:w="3159" w:type="dxa"/>
+            <w:vMerge/>
+            <w:shd w:val="clear" w:color="auto" w:fill="D9E2F3" w:themeFill="accent1" w:themeFillTint="33"/>
+          </w:tcPr>
+          <w:p>
+            <w:pPr>
+              <w:rPr>
+                <w:rFonts w:cstheme="minorHAnsi"/>
+                <w:u w:val="single"/>
+              </w:rPr>
+            </w:pPr>
+          </w:p>
+        </w:tc>
+        <w:tc>
+          <w:tcPr>
+            <w:tcW w:w="2338" w:type="dxa"/>
+            <w:shd w:val="clear" w:color="auto" w:fill="D9E2F3" w:themeFill="accent1" w:themeFillTint="33"/>
+          </w:tcPr>
+          <w:p>
+            <w:pPr>
+              <w:rPr>
+                <w:rFonts w:cstheme="minorHAnsi"/>
+                <w:lang w:val="en-US"/>
+              </w:rPr>
+            </w:pPr>
+            <w:r>
+              <w:rPr>
+                <w:rFonts w:cstheme="minorHAnsi"/>
+                <w:lang w:val="en-US"/>
+              </w:rPr>
+              <w:t>Date</w:t>
+            </w:r>
+          </w:p>
+        </w:tc>
+        <w:tc>
+          <w:tcPr>
+            <w:tcW w:w="3331" w:type="dxa"/>
+            <w:shd w:val="clear" w:color="auto" w:fill="D9E2F3" w:themeFill="accent1" w:themeFillTint="33"/>
+          </w:tcPr>
+          <w:p>
+            <w:pPr>
+              <w:rPr>
+                <w:rFonts w:cstheme="minorHAnsi"/>
+                <w:lang w:val="en-US"/>
+              </w:rPr>
+            </w:pPr>
+            <w:proofErr w:type="spellStart"/>
+            <w:r>
+              <w:rPr>
+                <w:rFonts w:cstheme="minorHAnsi"/>
+                <w:lang w:val="en-US"/>
+              </w:rPr>
+              <w:t>getDay</w:t>
+            </w:r>
+            <w:proofErr w:type="spellEnd"/>
+          </w:p>
+          <w:p>
+            <w:pPr>
+              <w:rPr>
+                <w:rFonts w:cstheme="minorHAnsi"/>
+                <w:lang w:val="en-US"/>
+              </w:rPr>
+            </w:pPr>
+            <w:proofErr w:type="spellStart"/>
+            <w:r>
+              <w:rPr>
+                <w:rFonts w:cstheme="minorHAnsi"/>
+                <w:lang w:val="en-US"/>
+              </w:rPr>
+              <w:t>getMonth</w:t>
+            </w:r>
+            <w:proofErr w:type="spellEnd"/>
+          </w:p>
+          <w:p>
+            <w:pPr>
+              <w:rPr>
+                <w:rFonts w:cstheme="minorHAnsi"/>
+                <w:lang w:val="en-US"/>
+              </w:rPr>
+            </w:pPr>
+            <w:proofErr w:type="spellStart"/>
+            <w:r>
+              <w:rPr>
+                <w:rFonts w:cstheme="minorHAnsi"/>
+                <w:lang w:val="en-US"/>
+              </w:rPr>
+              <w:t>getYear</w:t>
+            </w:r>
+            <w:proofErr w:type="spellEnd"/>
           </w:p>
         </w:tc>
       </w:tr>
@@ -11428,6 +11940,15 @@
                 <w:lang w:val="en-US"/>
               </w:rPr>
             </w:pPr>
+            <w:proofErr w:type="spellStart"/>
+            <w:r>
+              <w:rPr>
+                <w:rFonts w:cstheme="minorHAnsi"/>
+                <w:lang w:val="en-US"/>
+              </w:rPr>
+              <w:t>getPets</w:t>
+            </w:r>
+            <w:proofErr w:type="spellEnd"/>
           </w:p>
         </w:tc>
       </w:tr>
@@ -11477,6 +11998,33 @@
                 <w:lang w:val="en-US"/>
               </w:rPr>
             </w:pPr>
+            <w:proofErr w:type="spellStart"/>
+            <w:r>
+              <w:rPr>
+                <w:rFonts w:cstheme="minorHAnsi"/>
+                <w:lang w:val="en-US"/>
+              </w:rPr>
+              <w:t>getName</w:t>
+            </w:r>
+            <w:proofErr w:type="spellEnd"/>
+          </w:p>
+          <w:p>
+            <w:pPr>
+              <w:rPr>
+                <w:rFonts w:cstheme="minorHAnsi"/>
+                <w:lang w:val="en-US"/>
+              </w:rPr>
+            </w:pPr>
+            <w:proofErr w:type="spellStart"/>
+            <w:r>
+              <w:rPr>
+                <w:rFonts w:cstheme="minorHAnsi"/>
+                <w:lang w:val="en-US"/>
+              </w:rPr>
+              <w:lastRenderedPageBreak/>
+              <w:t>getRecords</w:t>
+            </w:r>
+            <w:proofErr w:type="spellEnd"/>
           </w:p>
         </w:tc>
       </w:tr>
@@ -11526,6 +12074,15 @@
                 <w:lang w:val="en-US"/>
               </w:rPr>
             </w:pPr>
+            <w:proofErr w:type="spellStart"/>
+            <w:r>
+              <w:rPr>
+                <w:rFonts w:cstheme="minorHAnsi"/>
+                <w:lang w:val="en-US"/>
+              </w:rPr>
+              <w:t>showOwnerData</w:t>
+            </w:r>
+            <w:proofErr w:type="spellEnd"/>
           </w:p>
         </w:tc>
       </w:tr>
@@ -11651,6 +12208,32 @@
                 <w:lang w:val="en-US"/>
               </w:rPr>
             </w:pPr>
+            <w:proofErr w:type="spellStart"/>
+            <w:r>
+              <w:rPr>
+                <w:rFonts w:cstheme="minorHAnsi"/>
+                <w:lang w:val="en-US"/>
+              </w:rPr>
+              <w:t>getName</w:t>
+            </w:r>
+            <w:proofErr w:type="spellEnd"/>
+          </w:p>
+          <w:p>
+            <w:pPr>
+              <w:rPr>
+                <w:rFonts w:cstheme="minorHAnsi"/>
+                <w:lang w:val="en-US"/>
+              </w:rPr>
+            </w:pPr>
+            <w:proofErr w:type="spellStart"/>
+            <w:r>
+              <w:rPr>
+                <w:rFonts w:cstheme="minorHAnsi"/>
+                <w:lang w:val="en-US"/>
+              </w:rPr>
+              <w:t>getPets</w:t>
+            </w:r>
+            <w:proofErr w:type="spellEnd"/>
           </w:p>
         </w:tc>
       </w:tr>
@@ -11703,6 +12286,15 @@
                 <w:lang w:val="en-US"/>
               </w:rPr>
             </w:pPr>
+            <w:proofErr w:type="spellStart"/>
+            <w:r>
+              <w:rPr>
+                <w:rFonts w:cstheme="minorHAnsi"/>
+                <w:lang w:val="en-US"/>
+              </w:rPr>
+              <w:t>getRecords</w:t>
+            </w:r>
+            <w:proofErr w:type="spellEnd"/>
           </w:p>
         </w:tc>
       </w:tr>
@@ -11755,6 +12347,15 @@
                 <w:lang w:val="en-US"/>
               </w:rPr>
             </w:pPr>
+            <w:proofErr w:type="spellStart"/>
+            <w:r>
+              <w:rPr>
+                <w:rFonts w:cstheme="minorHAnsi"/>
+                <w:lang w:val="en-US"/>
+              </w:rPr>
+              <w:t>showOwnerData</w:t>
+            </w:r>
+            <w:proofErr w:type="spellEnd"/>
           </w:p>
         </w:tc>
       </w:tr>
@@ -11874,6 +12475,15 @@
                 <w:lang w:val="en-US"/>
               </w:rPr>
             </w:pPr>
+            <w:proofErr w:type="spellStart"/>
+            <w:r>
+              <w:rPr>
+                <w:rFonts w:cstheme="minorHAnsi"/>
+                <w:lang w:val="en-US"/>
+              </w:rPr>
+              <w:t>getPrice</w:t>
+            </w:r>
+            <w:proofErr w:type="spellEnd"/>
           </w:p>
         </w:tc>
       </w:tr>
@@ -11923,6 +12533,49 @@
                 <w:lang w:val="en-US"/>
               </w:rPr>
             </w:pPr>
+            <w:proofErr w:type="spellStart"/>
+            <w:r>
+              <w:rPr>
+                <w:rFonts w:cstheme="minorHAnsi"/>
+                <w:lang w:val="en-US"/>
+              </w:rPr>
+              <w:t>getYear</w:t>
+            </w:r>
+            <w:proofErr w:type="spellEnd"/>
+          </w:p>
+          <w:p>
+            <w:pPr>
+              <w:rPr>
+                <w:rFonts w:cstheme="minorHAnsi"/>
+                <w:lang w:val="en-US"/>
+              </w:rPr>
+            </w:pPr>
+            <w:proofErr w:type="spellStart"/>
+            <w:r>
+              <w:rPr>
+                <w:rFonts w:cstheme="minorHAnsi"/>
+                <w:lang w:val="en-US"/>
+              </w:rPr>
+              <w:t>getDay</w:t>
+            </w:r>
+            <w:proofErr w:type="spellEnd"/>
+          </w:p>
+          <w:p>
+            <w:pPr>
+              <w:rPr>
+                <w:rFonts w:cstheme="minorHAnsi"/>
+                <w:lang w:val="en-US"/>
+              </w:rPr>
+            </w:pPr>
+            <w:proofErr w:type="spellStart"/>
+            <w:r>
+              <w:rPr>
+                <w:rFonts w:cstheme="minorHAnsi"/>
+                <w:lang w:val="en-US"/>
+              </w:rPr>
+              <w:t>getMonth</w:t>
+            </w:r>
+            <w:proofErr w:type="spellEnd"/>
           </w:p>
         </w:tc>
       </w:tr>
@@ -12065,6 +12718,66 @@
                 <w:lang w:val="en-US"/>
               </w:rPr>
             </w:pPr>
+            <w:proofErr w:type="spellStart"/>
+            <w:r>
+              <w:rPr>
+                <w:rFonts w:cstheme="minorHAnsi"/>
+                <w:lang w:val="en-US"/>
+              </w:rPr>
+              <w:t>getActualRecord</w:t>
+            </w:r>
+            <w:proofErr w:type="spellEnd"/>
+          </w:p>
+          <w:p>
+            <w:pPr>
+              <w:rPr>
+                <w:rFonts w:cstheme="minorHAnsi"/>
+                <w:lang w:val="en-US"/>
+              </w:rPr>
+            </w:pPr>
+            <w:proofErr w:type="spellStart"/>
+            <w:r>
+              <w:rPr>
+                <w:rFonts w:cstheme="minorHAnsi"/>
+                <w:lang w:val="en-US"/>
+              </w:rPr>
+              <w:t>setActualRecord</w:t>
+            </w:r>
+            <w:proofErr w:type="spellEnd"/>
+          </w:p>
+          <w:p>
+            <w:pPr>
+              <w:rPr>
+                <w:rFonts w:cstheme="minorHAnsi"/>
+                <w:lang w:val="en-US"/>
+              </w:rPr>
+            </w:pPr>
+            <w:proofErr w:type="spellStart"/>
+            <w:r>
+              <w:rPr>
+                <w:rFonts w:cstheme="minorHAnsi"/>
+                <w:lang w:val="en-US"/>
+              </w:rPr>
+              <w:t>getPet</w:t>
+            </w:r>
+            <w:proofErr w:type="spellEnd"/>
+          </w:p>
+          <w:p>
+            <w:pPr>
+              <w:rPr>
+                <w:rFonts w:cstheme="minorHAnsi"/>
+                <w:lang w:val="en-US"/>
+              </w:rPr>
+            </w:pPr>
+            <w:proofErr w:type="spellStart"/>
+            <w:r>
+              <w:rPr>
+                <w:rFonts w:cstheme="minorHAnsi"/>
+                <w:lang w:val="en-US"/>
+              </w:rPr>
+              <w:t>setPet</w:t>
+            </w:r>
+            <w:proofErr w:type="spellEnd"/>
           </w:p>
         </w:tc>
       </w:tr>
@@ -12117,6 +12830,32 @@
                 <w:lang w:val="en-US"/>
               </w:rPr>
             </w:pPr>
+            <w:proofErr w:type="spellStart"/>
+            <w:r>
+              <w:rPr>
+                <w:rFonts w:cstheme="minorHAnsi"/>
+                <w:lang w:val="en-US"/>
+              </w:rPr>
+              <w:t>getId</w:t>
+            </w:r>
+            <w:proofErr w:type="spellEnd"/>
+          </w:p>
+          <w:p>
+            <w:pPr>
+              <w:rPr>
+                <w:rFonts w:cstheme="minorHAnsi"/>
+                <w:lang w:val="en-US"/>
+              </w:rPr>
+            </w:pPr>
+            <w:proofErr w:type="spellStart"/>
+            <w:r>
+              <w:rPr>
+                <w:rFonts w:cstheme="minorHAnsi"/>
+                <w:lang w:val="en-US"/>
+              </w:rPr>
+              <w:t>getPets</w:t>
+            </w:r>
+            <w:proofErr w:type="spellEnd"/>
           </w:p>
         </w:tc>
       </w:tr>
@@ -12169,6 +12908,32 @@
                 <w:lang w:val="en-US"/>
               </w:rPr>
             </w:pPr>
+            <w:proofErr w:type="spellStart"/>
+            <w:r>
+              <w:rPr>
+                <w:rFonts w:cstheme="minorHAnsi"/>
+                <w:lang w:val="en-US"/>
+              </w:rPr>
+              <w:t>getName</w:t>
+            </w:r>
+            <w:proofErr w:type="spellEnd"/>
+          </w:p>
+          <w:p>
+            <w:pPr>
+              <w:rPr>
+                <w:rFonts w:cstheme="minorHAnsi"/>
+                <w:lang w:val="en-US"/>
+              </w:rPr>
+            </w:pPr>
+            <w:proofErr w:type="spellStart"/>
+            <w:r>
+              <w:rPr>
+                <w:rFonts w:cstheme="minorHAnsi"/>
+                <w:lang w:val="en-US"/>
+              </w:rPr>
+              <w:t>addRecords</w:t>
+            </w:r>
+            <w:proofErr w:type="spellEnd"/>
           </w:p>
         </w:tc>
       </w:tr>
@@ -12220,6 +12985,220 @@
                 <w:lang w:val="en-US"/>
               </w:rPr>
             </w:pPr>
+            <w:proofErr w:type="spellStart"/>
+            <w:r>
+              <w:rPr>
+                <w:rFonts w:cstheme="minorHAnsi"/>
+                <w:lang w:val="en-US"/>
+              </w:rPr>
+              <w:t>getOwnerId</w:t>
+            </w:r>
+            <w:proofErr w:type="spellEnd"/>
+          </w:p>
+          <w:p>
+            <w:pPr>
+              <w:rPr>
+                <w:rFonts w:cstheme="minorHAnsi"/>
+                <w:lang w:val="en-US"/>
+              </w:rPr>
+            </w:pPr>
+            <w:proofErr w:type="spellStart"/>
+            <w:r>
+              <w:rPr>
+                <w:rFonts w:cstheme="minorHAnsi"/>
+                <w:lang w:val="en-US"/>
+              </w:rPr>
+              <w:t>setStatus</w:t>
+            </w:r>
+            <w:proofErr w:type="spellEnd"/>
+          </w:p>
+          <w:p>
+            <w:pPr>
+              <w:rPr>
+                <w:rFonts w:cstheme="minorHAnsi"/>
+                <w:lang w:val="en-US"/>
+              </w:rPr>
+            </w:pPr>
+            <w:proofErr w:type="spellStart"/>
+            <w:r>
+              <w:rPr>
+                <w:rFonts w:cstheme="minorHAnsi"/>
+                <w:lang w:val="en-US"/>
+              </w:rPr>
+              <w:t>setDateOut</w:t>
+            </w:r>
+            <w:proofErr w:type="spellEnd"/>
+          </w:p>
+          <w:p>
+            <w:pPr>
+              <w:rPr>
+                <w:rFonts w:cstheme="minorHAnsi"/>
+                <w:lang w:val="en-US"/>
+              </w:rPr>
+            </w:pPr>
+            <w:proofErr w:type="spellStart"/>
+            <w:r>
+              <w:rPr>
+                <w:rFonts w:cstheme="minorHAnsi"/>
+                <w:lang w:val="en-US"/>
+              </w:rPr>
+              <w:t>calculateHospitalizationCost</w:t>
+            </w:r>
+            <w:proofErr w:type="spellEnd"/>
+          </w:p>
+        </w:tc>
+      </w:tr>
+      <w:tr>
+        <w:tc>
+          <w:tcPr>
+            <w:tcW w:w="3159" w:type="dxa"/>
+            <w:vMerge/>
+          </w:tcPr>
+          <w:p>
+            <w:pPr>
+              <w:rPr>
+                <w:rFonts w:cstheme="minorHAnsi"/>
+                <w:u w:val="single"/>
+              </w:rPr>
+            </w:pPr>
+          </w:p>
+        </w:tc>
+        <w:tc>
+          <w:tcPr>
+            <w:tcW w:w="2338" w:type="dxa"/>
+            <w:shd w:val="clear" w:color="auto" w:fill="D9E2F3" w:themeFill="accent1" w:themeFillTint="33"/>
+          </w:tcPr>
+          <w:p>
+            <w:pPr>
+              <w:rPr>
+                <w:rFonts w:cstheme="minorHAnsi"/>
+                <w:lang w:val="en-US"/>
+              </w:rPr>
+            </w:pPr>
+            <w:r>
+              <w:rPr>
+                <w:rFonts w:cstheme="minorHAnsi"/>
+                <w:lang w:val="en-US"/>
+              </w:rPr>
+              <w:t>Medicine</w:t>
+            </w:r>
+          </w:p>
+        </w:tc>
+        <w:tc>
+          <w:tcPr>
+            <w:tcW w:w="3331" w:type="dxa"/>
+            <w:shd w:val="clear" w:color="auto" w:fill="D9E2F3" w:themeFill="accent1" w:themeFillTint="33"/>
+          </w:tcPr>
+          <w:p>
+            <w:pPr>
+              <w:rPr>
+                <w:rFonts w:cstheme="minorHAnsi"/>
+                <w:lang w:val="en-US"/>
+              </w:rPr>
+            </w:pPr>
+            <w:proofErr w:type="spellStart"/>
+            <w:r>
+              <w:rPr>
+                <w:rFonts w:cstheme="minorHAnsi"/>
+                <w:lang w:val="en-US"/>
+              </w:rPr>
+              <w:t>getPrice</w:t>
+            </w:r>
+            <w:proofErr w:type="spellEnd"/>
+          </w:p>
+        </w:tc>
+      </w:tr>
+      <w:tr>
+        <w:tc>
+          <w:tcPr>
+            <w:tcW w:w="3159" w:type="dxa"/>
+            <w:vMerge/>
+          </w:tcPr>
+          <w:p>
+            <w:pPr>
+              <w:rPr>
+                <w:rFonts w:cstheme="minorHAnsi"/>
+                <w:u w:val="single"/>
+              </w:rPr>
+            </w:pPr>
+          </w:p>
+        </w:tc>
+        <w:tc>
+          <w:tcPr>
+            <w:tcW w:w="2338" w:type="dxa"/>
+            <w:shd w:val="clear" w:color="auto" w:fill="D9E2F3" w:themeFill="accent1" w:themeFillTint="33"/>
+          </w:tcPr>
+          <w:p>
+            <w:pPr>
+              <w:rPr>
+                <w:rFonts w:cstheme="minorHAnsi"/>
+                <w:lang w:val="en-US"/>
+              </w:rPr>
+            </w:pPr>
+            <w:r>
+              <w:rPr>
+                <w:rFonts w:cstheme="minorHAnsi"/>
+                <w:lang w:val="en-US"/>
+              </w:rPr>
+              <w:t>Date</w:t>
+            </w:r>
+          </w:p>
+        </w:tc>
+        <w:tc>
+          <w:tcPr>
+            <w:tcW w:w="3331" w:type="dxa"/>
+            <w:shd w:val="clear" w:color="auto" w:fill="D9E2F3" w:themeFill="accent1" w:themeFillTint="33"/>
+          </w:tcPr>
+          <w:p>
+            <w:pPr>
+              <w:rPr>
+                <w:rFonts w:cstheme="minorHAnsi"/>
+                <w:lang w:val="en-US"/>
+              </w:rPr>
+            </w:pPr>
+            <w:proofErr w:type="spellStart"/>
+            <w:r>
+              <w:rPr>
+                <w:rFonts w:cstheme="minorHAnsi"/>
+                <w:lang w:val="en-US"/>
+              </w:rPr>
+              <w:t>getYear</w:t>
+            </w:r>
+            <w:proofErr w:type="spellEnd"/>
+          </w:p>
+          <w:p>
+            <w:pPr>
+              <w:rPr>
+                <w:rFonts w:cstheme="minorHAnsi"/>
+                <w:lang w:val="en-US"/>
+              </w:rPr>
+            </w:pPr>
+            <w:proofErr w:type="spellStart"/>
+            <w:r>
+              <w:rPr>
+                <w:rFonts w:cstheme="minorHAnsi"/>
+                <w:lang w:val="en-US"/>
+              </w:rPr>
+              <w:t>getDay</w:t>
+            </w:r>
+            <w:proofErr w:type="spellEnd"/>
+          </w:p>
+          <w:p>
+            <w:pPr>
+              <w:rPr>
+                <w:rFonts w:cstheme="minorHAnsi"/>
+                <w:lang w:val="en-US"/>
+              </w:rPr>
+            </w:pPr>
+            <w:proofErr w:type="spellStart"/>
+            <w:r>
+              <w:rPr>
+                <w:rFonts w:cstheme="minorHAnsi"/>
+                <w:lang w:val="en-US"/>
+              </w:rPr>
+              <w:t>getMonth</w:t>
+            </w:r>
+            <w:proofErr w:type="spellEnd"/>
           </w:p>
         </w:tc>
       </w:tr>
@@ -12315,7 +13294,6 @@
                 <w:rFonts w:cstheme="minorHAnsi"/>
                 <w:u w:val="single"/>
               </w:rPr>
-              <w:lastRenderedPageBreak/>
               <w:t>Conocer el total de ingresos por hospitalizaciones</w:t>
             </w:r>
           </w:p>
@@ -12359,7 +13337,21 @@
                 <w:rFonts w:cstheme="minorHAnsi"/>
                 <w:lang w:val="en-US"/>
               </w:rPr>
-              <w:t>getTotalMoney</w:t>
+              <w:t>getTotal</w:t>
+            </w:r>
+            <w:r>
+              <w:rPr>
+                <w:rFonts w:cstheme="minorHAnsi"/>
+                <w:lang w:val="en-US"/>
+              </w:rPr>
+              <w:t>Hospitalization</w:t>
+            </w:r>
+            <w:r>
+              <w:rPr>
+                <w:rFonts w:cstheme="minorHAnsi"/>
+                <w:lang w:val="en-US"/>
+              </w:rPr>
+              <w:t>Money</w:t>
             </w:r>
             <w:proofErr w:type="spellEnd"/>
           </w:p>
@@ -12481,6 +13473,32 @@
                 <w:lang w:val="en-US"/>
               </w:rPr>
             </w:pPr>
+            <w:proofErr w:type="spellStart"/>
+            <w:r>
+              <w:rPr>
+                <w:rFonts w:cstheme="minorHAnsi"/>
+                <w:lang w:val="en-US"/>
+              </w:rPr>
+              <w:t>getPet</w:t>
+            </w:r>
+            <w:proofErr w:type="spellEnd"/>
+          </w:p>
+          <w:p>
+            <w:pPr>
+              <w:rPr>
+                <w:rFonts w:cstheme="minorHAnsi"/>
+                <w:lang w:val="en-US"/>
+              </w:rPr>
+            </w:pPr>
+            <w:proofErr w:type="spellStart"/>
+            <w:r>
+              <w:rPr>
+                <w:rFonts w:cstheme="minorHAnsi"/>
+                <w:lang w:val="en-US"/>
+              </w:rPr>
+              <w:t>getNumber</w:t>
+            </w:r>
+            <w:proofErr w:type="spellEnd"/>
           </w:p>
         </w:tc>
       </w:tr>
@@ -12530,6 +13548,15 @@
                 <w:lang w:val="en-US"/>
               </w:rPr>
             </w:pPr>
+            <w:proofErr w:type="spellStart"/>
+            <w:r>
+              <w:rPr>
+                <w:rFonts w:cstheme="minorHAnsi"/>
+                <w:lang w:val="en-US"/>
+              </w:rPr>
+              <w:t>getName</w:t>
+            </w:r>
+            <w:proofErr w:type="spellEnd"/>
           </w:p>
         </w:tc>
       </w:tr>
@@ -12655,6 +13682,32 @@
                 <w:lang w:val="en-US"/>
               </w:rPr>
             </w:pPr>
+            <w:proofErr w:type="spellStart"/>
+            <w:r>
+              <w:rPr>
+                <w:rFonts w:cstheme="minorHAnsi"/>
+                <w:lang w:val="en-US"/>
+              </w:rPr>
+              <w:t>getId</w:t>
+            </w:r>
+            <w:proofErr w:type="spellEnd"/>
+          </w:p>
+          <w:p>
+            <w:pPr>
+              <w:rPr>
+                <w:rFonts w:cstheme="minorHAnsi"/>
+                <w:lang w:val="en-US"/>
+              </w:rPr>
+            </w:pPr>
+            <w:proofErr w:type="spellStart"/>
+            <w:r>
+              <w:rPr>
+                <w:rFonts w:cstheme="minorHAnsi"/>
+                <w:lang w:val="en-US"/>
+              </w:rPr>
+              <w:t>getPets</w:t>
+            </w:r>
+            <w:proofErr w:type="spellEnd"/>
           </w:p>
         </w:tc>
       </w:tr>
@@ -12707,6 +13760,32 @@
                 <w:lang w:val="en-US"/>
               </w:rPr>
             </w:pPr>
+            <w:proofErr w:type="spellStart"/>
+            <w:r>
+              <w:rPr>
+                <w:rFonts w:cstheme="minorHAnsi"/>
+                <w:lang w:val="en-US"/>
+              </w:rPr>
+              <w:t>getName</w:t>
+            </w:r>
+            <w:proofErr w:type="spellEnd"/>
+          </w:p>
+          <w:p>
+            <w:pPr>
+              <w:rPr>
+                <w:rFonts w:cstheme="minorHAnsi"/>
+                <w:lang w:val="en-US"/>
+              </w:rPr>
+            </w:pPr>
+            <w:proofErr w:type="spellStart"/>
+            <w:r>
+              <w:rPr>
+                <w:rFonts w:cstheme="minorHAnsi"/>
+                <w:lang w:val="en-US"/>
+              </w:rPr>
+              <w:t>getRecords</w:t>
+            </w:r>
+            <w:proofErr w:type="spellEnd"/>
           </w:p>
         </w:tc>
       </w:tr>
@@ -12759,6 +13838,240 @@
                 <w:lang w:val="en-US"/>
               </w:rPr>
             </w:pPr>
+            <w:proofErr w:type="spellStart"/>
+            <w:r>
+              <w:rPr>
+                <w:rFonts w:cstheme="minorHAnsi"/>
+                <w:lang w:val="en-US"/>
+              </w:rPr>
+              <w:t>printRecord</w:t>
+            </w:r>
+            <w:proofErr w:type="spellEnd"/>
+          </w:p>
+          <w:p>
+            <w:pPr>
+              <w:rPr>
+                <w:rFonts w:cstheme="minorHAnsi"/>
+                <w:lang w:val="en-US"/>
+              </w:rPr>
+            </w:pPr>
+            <w:proofErr w:type="spellStart"/>
+            <w:r>
+              <w:rPr>
+                <w:rFonts w:cstheme="minorHAnsi"/>
+                <w:lang w:val="en-US"/>
+              </w:rPr>
+              <w:t>calculateHospitalizationCost</w:t>
+            </w:r>
+            <w:proofErr w:type="spellEnd"/>
+          </w:p>
+        </w:tc>
+      </w:tr>
+      <w:tr>
+        <w:tc>
+          <w:tcPr>
+            <w:tcW w:w="3159" w:type="dxa"/>
+            <w:vMerge/>
+            <w:shd w:val="clear" w:color="auto" w:fill="D9E2F3" w:themeFill="accent1" w:themeFillTint="33"/>
+          </w:tcPr>
+          <w:p>
+            <w:pPr>
+              <w:rPr>
+                <w:rFonts w:cstheme="minorHAnsi"/>
+                <w:u w:val="single"/>
+              </w:rPr>
+            </w:pPr>
+          </w:p>
+        </w:tc>
+        <w:tc>
+          <w:tcPr>
+            <w:tcW w:w="2338" w:type="dxa"/>
+            <w:shd w:val="clear" w:color="auto" w:fill="D9E2F3" w:themeFill="accent1" w:themeFillTint="33"/>
+          </w:tcPr>
+          <w:p>
+            <w:pPr>
+              <w:rPr>
+                <w:rFonts w:cstheme="minorHAnsi"/>
+                <w:lang w:val="en-US"/>
+              </w:rPr>
+            </w:pPr>
+            <w:r>
+              <w:rPr>
+                <w:rFonts w:cstheme="minorHAnsi"/>
+                <w:lang w:val="en-US"/>
+              </w:rPr>
+              <w:t>Medicine</w:t>
+            </w:r>
+          </w:p>
+        </w:tc>
+        <w:tc>
+          <w:tcPr>
+            <w:tcW w:w="3331" w:type="dxa"/>
+            <w:shd w:val="clear" w:color="auto" w:fill="D9E2F3" w:themeFill="accent1" w:themeFillTint="33"/>
+          </w:tcPr>
+          <w:p>
+            <w:pPr>
+              <w:rPr>
+                <w:rFonts w:cstheme="minorHAnsi"/>
+                <w:lang w:val="en-US"/>
+              </w:rPr>
+            </w:pPr>
+            <w:proofErr w:type="spellStart"/>
+            <w:r>
+              <w:rPr>
+                <w:rFonts w:cstheme="minorHAnsi"/>
+                <w:lang w:val="en-US"/>
+              </w:rPr>
+              <w:t>getName</w:t>
+            </w:r>
+            <w:proofErr w:type="spellEnd"/>
+          </w:p>
+          <w:p>
+            <w:pPr>
+              <w:rPr>
+                <w:rFonts w:cstheme="minorHAnsi"/>
+                <w:lang w:val="en-US"/>
+              </w:rPr>
+            </w:pPr>
+            <w:proofErr w:type="spellStart"/>
+            <w:r>
+              <w:rPr>
+                <w:rFonts w:cstheme="minorHAnsi"/>
+                <w:lang w:val="en-US"/>
+              </w:rPr>
+              <w:lastRenderedPageBreak/>
+              <w:t>getDose</w:t>
+            </w:r>
+            <w:proofErr w:type="spellEnd"/>
+          </w:p>
+          <w:p>
+            <w:pPr>
+              <w:rPr>
+                <w:rFonts w:cstheme="minorHAnsi"/>
+                <w:lang w:val="en-US"/>
+              </w:rPr>
+            </w:pPr>
+            <w:proofErr w:type="spellStart"/>
+            <w:r>
+              <w:rPr>
+                <w:rFonts w:cstheme="minorHAnsi"/>
+                <w:lang w:val="en-US"/>
+              </w:rPr>
+              <w:t>getPeriodicity</w:t>
+            </w:r>
+            <w:proofErr w:type="spellEnd"/>
+          </w:p>
+          <w:p>
+            <w:pPr>
+              <w:rPr>
+                <w:rFonts w:cstheme="minorHAnsi"/>
+                <w:lang w:val="en-US"/>
+              </w:rPr>
+            </w:pPr>
+            <w:proofErr w:type="spellStart"/>
+            <w:r>
+              <w:rPr>
+                <w:rFonts w:cstheme="minorHAnsi"/>
+                <w:lang w:val="en-US"/>
+              </w:rPr>
+              <w:t>getPrice</w:t>
+            </w:r>
+            <w:proofErr w:type="spellEnd"/>
+          </w:p>
+        </w:tc>
+      </w:tr>
+      <w:tr>
+        <w:tc>
+          <w:tcPr>
+            <w:tcW w:w="3159" w:type="dxa"/>
+            <w:vMerge/>
+            <w:shd w:val="clear" w:color="auto" w:fill="D9E2F3" w:themeFill="accent1" w:themeFillTint="33"/>
+          </w:tcPr>
+          <w:p>
+            <w:pPr>
+              <w:rPr>
+                <w:rFonts w:cstheme="minorHAnsi"/>
+                <w:u w:val="single"/>
+              </w:rPr>
+            </w:pPr>
+          </w:p>
+        </w:tc>
+        <w:tc>
+          <w:tcPr>
+            <w:tcW w:w="2338" w:type="dxa"/>
+            <w:shd w:val="clear" w:color="auto" w:fill="D9E2F3" w:themeFill="accent1" w:themeFillTint="33"/>
+          </w:tcPr>
+          <w:p>
+            <w:pPr>
+              <w:rPr>
+                <w:rFonts w:cstheme="minorHAnsi"/>
+                <w:lang w:val="en-US"/>
+              </w:rPr>
+            </w:pPr>
+            <w:r>
+              <w:rPr>
+                <w:rFonts w:cstheme="minorHAnsi"/>
+                <w:lang w:val="en-US"/>
+              </w:rPr>
+              <w:t>Date</w:t>
+            </w:r>
+          </w:p>
+        </w:tc>
+        <w:tc>
+          <w:tcPr>
+            <w:tcW w:w="3331" w:type="dxa"/>
+            <w:shd w:val="clear" w:color="auto" w:fill="D9E2F3" w:themeFill="accent1" w:themeFillTint="33"/>
+          </w:tcPr>
+          <w:p>
+            <w:pPr>
+              <w:rPr>
+                <w:rFonts w:cstheme="minorHAnsi"/>
+                <w:lang w:val="en-US"/>
+              </w:rPr>
+            </w:pPr>
+            <w:proofErr w:type="spellStart"/>
+            <w:r>
+              <w:rPr>
+                <w:rFonts w:cstheme="minorHAnsi"/>
+                <w:lang w:val="en-US"/>
+              </w:rPr>
+              <w:t>getDay</w:t>
+            </w:r>
+            <w:proofErr w:type="spellEnd"/>
+          </w:p>
+          <w:p>
+            <w:pPr>
+              <w:rPr>
+                <w:rFonts w:cstheme="minorHAnsi"/>
+                <w:lang w:val="en-US"/>
+              </w:rPr>
+            </w:pPr>
+            <w:proofErr w:type="spellStart"/>
+            <w:r>
+              <w:rPr>
+                <w:rFonts w:cstheme="minorHAnsi"/>
+                <w:lang w:val="en-US"/>
+              </w:rPr>
+              <w:t>getMonth</w:t>
+            </w:r>
+            <w:proofErr w:type="spellEnd"/>
+          </w:p>
+          <w:p>
+            <w:pPr>
+              <w:rPr>
+                <w:rFonts w:cstheme="minorHAnsi"/>
+                <w:lang w:val="en-US"/>
+              </w:rPr>
+            </w:pPr>
+            <w:proofErr w:type="spellStart"/>
+            <w:r>
+              <w:rPr>
+                <w:rFonts w:cstheme="minorHAnsi"/>
+                <w:lang w:val="en-US"/>
+              </w:rPr>
+              <w:t>getYear</w:t>
+            </w:r>
+            <w:proofErr w:type="spellEnd"/>
           </w:p>
         </w:tc>
       </w:tr>
@@ -12799,6 +14112,14 @@
                 <w:rFonts w:cstheme="minorHAnsi"/>
               </w:rPr>
             </w:pPr>
+            <w:proofErr w:type="spellStart"/>
+            <w:r>
+              <w:rPr>
+                <w:rFonts w:cstheme="minorHAnsi"/>
+              </w:rPr>
+              <w:t>Pet</w:t>
+            </w:r>
+            <w:proofErr w:type="spellEnd"/>
           </w:p>
         </w:tc>
         <w:tc>
@@ -12812,6 +14133,14 @@
                 <w:rFonts w:cstheme="minorHAnsi"/>
               </w:rPr>
             </w:pPr>
+            <w:proofErr w:type="spellStart"/>
+            <w:r>
+              <w:rPr>
+                <w:rFonts w:cstheme="minorHAnsi"/>
+              </w:rPr>
+              <w:t>calculateBmi</w:t>
+            </w:r>
+            <w:proofErr w:type="spellEnd"/>
           </w:p>
         </w:tc>
       </w:tr>
@@ -12819,6 +14148,7 @@
         <w:tc>
           <w:tcPr>
             <w:tcW w:w="3159" w:type="dxa"/>
+            <w:vMerge w:val="restart"/>
             <w:shd w:val="clear" w:color="auto" w:fill="D9E2F3" w:themeFill="accent1" w:themeFillTint="33"/>
           </w:tcPr>
           <w:p>
@@ -12852,6 +14182,14 @@
                 <w:rFonts w:cstheme="minorHAnsi"/>
               </w:rPr>
             </w:pPr>
+            <w:proofErr w:type="spellStart"/>
+            <w:r>
+              <w:rPr>
+                <w:rFonts w:cstheme="minorHAnsi"/>
+              </w:rPr>
+              <w:t>Veterinary</w:t>
+            </w:r>
+            <w:proofErr w:type="spellEnd"/>
           </w:p>
         </w:tc>
         <w:tc>
@@ -12865,6 +14203,14 @@
                 <w:rFonts w:cstheme="minorHAnsi"/>
               </w:rPr>
             </w:pPr>
+            <w:proofErr w:type="spellStart"/>
+            <w:r>
+              <w:rPr>
+                <w:rFonts w:cstheme="minorHAnsi"/>
+              </w:rPr>
+              <w:t>changeOwnerData</w:t>
+            </w:r>
+            <w:proofErr w:type="spellEnd"/>
           </w:p>
         </w:tc>
       </w:tr>
@@ -12872,7 +14218,8 @@
         <w:tc>
           <w:tcPr>
             <w:tcW w:w="3159" w:type="dxa"/>
-            <w:shd w:val="clear" w:color="auto" w:fill="FFFFFF" w:themeFill="background1"/>
+            <w:vMerge/>
+            <w:shd w:val="clear" w:color="auto" w:fill="D9E2F3" w:themeFill="accent1" w:themeFillTint="33"/>
           </w:tcPr>
           <w:p>
             <w:pPr>
@@ -12882,42 +14229,81 @@
                 <w:numId w:val="6"/>
               </w:numPr>
               <w:rPr>
-                <w:rFonts w:cstheme="minorHAnsi"/>
                 <w:u w:val="single"/>
               </w:rPr>
             </w:pPr>
-            <w:r>
-              <w:rPr>
-                <w:u w:val="single"/>
-              </w:rPr>
-              <w:t>Añadir medicina a la historia clínica de una mascota hospitalizad.</w:t>
-            </w:r>
           </w:p>
         </w:tc>
         <w:tc>
           <w:tcPr>
             <w:tcW w:w="2338" w:type="dxa"/>
-            <w:shd w:val="clear" w:color="auto" w:fill="FFFFFF" w:themeFill="background1"/>
-          </w:tcPr>
-          <w:p>
-            <w:pPr>
-              <w:rPr>
-                <w:rFonts w:cstheme="minorHAnsi"/>
-              </w:rPr>
-            </w:pPr>
+            <w:shd w:val="clear" w:color="auto" w:fill="D9E2F3" w:themeFill="accent1" w:themeFillTint="33"/>
+          </w:tcPr>
+          <w:p>
+            <w:pPr>
+              <w:rPr>
+                <w:rFonts w:cstheme="minorHAnsi"/>
+              </w:rPr>
+            </w:pPr>
+            <w:proofErr w:type="spellStart"/>
+            <w:r>
+              <w:rPr>
+                <w:rFonts w:cstheme="minorHAnsi"/>
+              </w:rPr>
+              <w:t>Owner</w:t>
+            </w:r>
+            <w:proofErr w:type="spellEnd"/>
           </w:p>
         </w:tc>
         <w:tc>
           <w:tcPr>
             <w:tcW w:w="3331" w:type="dxa"/>
-            <w:shd w:val="clear" w:color="auto" w:fill="FFFFFF" w:themeFill="background1"/>
-          </w:tcPr>
-          <w:p>
-            <w:pPr>
-              <w:rPr>
-                <w:rFonts w:cstheme="minorHAnsi"/>
-              </w:rPr>
-            </w:pPr>
+            <w:shd w:val="clear" w:color="auto" w:fill="D9E2F3" w:themeFill="accent1" w:themeFillTint="33"/>
+          </w:tcPr>
+          <w:p>
+            <w:pPr>
+              <w:rPr>
+                <w:rFonts w:cstheme="minorHAnsi"/>
+              </w:rPr>
+            </w:pPr>
+            <w:proofErr w:type="spellStart"/>
+            <w:r>
+              <w:rPr>
+                <w:rFonts w:cstheme="minorHAnsi"/>
+              </w:rPr>
+              <w:t>getId</w:t>
+            </w:r>
+            <w:proofErr w:type="spellEnd"/>
+          </w:p>
+          <w:p>
+            <w:pPr>
+              <w:rPr>
+                <w:rFonts w:cstheme="minorHAnsi"/>
+              </w:rPr>
+            </w:pPr>
+            <w:proofErr w:type="spellStart"/>
+            <w:r>
+              <w:rPr>
+                <w:rFonts w:cstheme="minorHAnsi"/>
+              </w:rPr>
+              <w:t>changeAddressAndPhone</w:t>
+            </w:r>
+            <w:proofErr w:type="spellEnd"/>
+          </w:p>
+          <w:p>
+            <w:pPr>
+              <w:rPr>
+                <w:rFonts w:cstheme="minorHAnsi"/>
+              </w:rPr>
+            </w:pPr>
+            <w:proofErr w:type="spellStart"/>
+            <w:r>
+              <w:rPr>
+                <w:rFonts w:cstheme="minorHAnsi"/>
+              </w:rPr>
+              <w:t>getPets</w:t>
+            </w:r>
+            <w:proofErr w:type="spellEnd"/>
           </w:p>
         </w:tc>
       </w:tr>
@@ -12925,6 +14311,7 @@
         <w:tc>
           <w:tcPr>
             <w:tcW w:w="3159" w:type="dxa"/>
+            <w:vMerge/>
             <w:shd w:val="clear" w:color="auto" w:fill="D9E2F3" w:themeFill="accent1" w:themeFillTint="33"/>
           </w:tcPr>
           <w:p>
@@ -12935,16 +14322,9 @@
                 <w:numId w:val="6"/>
               </w:numPr>
               <w:rPr>
-                <w:rFonts w:cstheme="minorHAnsi"/>
                 <w:u w:val="single"/>
               </w:rPr>
             </w:pPr>
-            <w:r>
-              <w:rPr>
-                <w:u w:val="single"/>
-              </w:rPr>
-              <w:t>Añadir diagnósticos adicionales a la historia clínica de una mascota hospitalizada.</w:t>
-            </w:r>
           </w:p>
         </w:tc>
         <w:tc>
@@ -12958,6 +14338,14 @@
                 <w:rFonts w:cstheme="minorHAnsi"/>
               </w:rPr>
             </w:pPr>
+            <w:proofErr w:type="spellStart"/>
+            <w:r>
+              <w:rPr>
+                <w:rFonts w:cstheme="minorHAnsi"/>
+              </w:rPr>
+              <w:t>Pet</w:t>
+            </w:r>
+            <w:proofErr w:type="spellEnd"/>
           </w:p>
         </w:tc>
         <w:tc>
@@ -12971,6 +14359,14 @@
                 <w:rFonts w:cstheme="minorHAnsi"/>
               </w:rPr>
             </w:pPr>
+            <w:proofErr w:type="spellStart"/>
+            <w:r>
+              <w:rPr>
+                <w:rFonts w:cstheme="minorHAnsi"/>
+              </w:rPr>
+              <w:t>getRecords</w:t>
+            </w:r>
+            <w:proofErr w:type="spellEnd"/>
           </w:p>
         </w:tc>
       </w:tr>
@@ -12978,7 +14374,8 @@
         <w:tc>
           <w:tcPr>
             <w:tcW w:w="3159" w:type="dxa"/>
-            <w:shd w:val="clear" w:color="auto" w:fill="FFFFFF" w:themeFill="background1"/>
+            <w:vMerge/>
+            <w:shd w:val="clear" w:color="auto" w:fill="D9E2F3" w:themeFill="accent1" w:themeFillTint="33"/>
           </w:tcPr>
           <w:p>
             <w:pPr>
@@ -12988,50 +14385,60 @@
                 <w:numId w:val="6"/>
               </w:numPr>
               <w:rPr>
-                <w:rFonts w:cstheme="minorHAnsi"/>
                 <w:u w:val="single"/>
               </w:rPr>
             </w:pPr>
-            <w:r>
-              <w:rPr>
-                <w:u w:val="single"/>
-              </w:rPr>
-              <w:t>Añadir síntomas adicionales a la historia clínica de una mascota hospitalizada.</w:t>
-            </w:r>
           </w:p>
         </w:tc>
         <w:tc>
           <w:tcPr>
             <w:tcW w:w="2338" w:type="dxa"/>
+            <w:shd w:val="clear" w:color="auto" w:fill="D9E2F3" w:themeFill="accent1" w:themeFillTint="33"/>
+          </w:tcPr>
+          <w:p>
+            <w:pPr>
+              <w:rPr>
+                <w:rFonts w:cstheme="minorHAnsi"/>
+              </w:rPr>
+            </w:pPr>
+            <w:proofErr w:type="spellStart"/>
+            <w:r>
+              <w:rPr>
+                <w:rFonts w:cstheme="minorHAnsi"/>
+              </w:rPr>
+              <w:t>Record</w:t>
+            </w:r>
+            <w:proofErr w:type="spellEnd"/>
+          </w:p>
+        </w:tc>
+        <w:tc>
+          <w:tcPr>
+            <w:tcW w:w="3331" w:type="dxa"/>
+            <w:shd w:val="clear" w:color="auto" w:fill="D9E2F3" w:themeFill="accent1" w:themeFillTint="33"/>
+          </w:tcPr>
+          <w:p>
+            <w:pPr>
+              <w:rPr>
+                <w:rFonts w:cstheme="minorHAnsi"/>
+              </w:rPr>
+            </w:pPr>
+            <w:proofErr w:type="spellStart"/>
+            <w:r>
+              <w:rPr>
+                <w:rFonts w:cstheme="minorHAnsi"/>
+              </w:rPr>
+              <w:t>changeAddressAndPhone</w:t>
+            </w:r>
+            <w:proofErr w:type="spellEnd"/>
+          </w:p>
+        </w:tc>
+      </w:tr>
+      <w:tr>
+        <w:tc>
+          <w:tcPr>
+            <w:tcW w:w="3159" w:type="dxa"/>
+            <w:vMerge w:val="restart"/>
             <w:shd w:val="clear" w:color="auto" w:fill="FFFFFF" w:themeFill="background1"/>
-          </w:tcPr>
-          <w:p>
-            <w:pPr>
-              <w:rPr>
-                <w:rFonts w:cstheme="minorHAnsi"/>
-              </w:rPr>
-            </w:pPr>
-          </w:p>
-        </w:tc>
-        <w:tc>
-          <w:tcPr>
-            <w:tcW w:w="3331" w:type="dxa"/>
-            <w:shd w:val="clear" w:color="auto" w:fill="FFFFFF" w:themeFill="background1"/>
-          </w:tcPr>
-          <w:p>
-            <w:pPr>
-              <w:rPr>
-                <w:rFonts w:cstheme="minorHAnsi"/>
-              </w:rPr>
-            </w:pPr>
-          </w:p>
-        </w:tc>
-      </w:tr>
-      <w:tr>
-        <w:tc>
-          <w:tcPr>
-            <w:tcW w:w="3159" w:type="dxa"/>
-            <w:shd w:val="clear" w:color="auto" w:fill="D9E2F3" w:themeFill="accent1" w:themeFillTint="33"/>
           </w:tcPr>
           <w:p>
             <w:pPr>
@@ -13049,34 +14456,62 @@
               <w:rPr>
                 <w:u w:val="single"/>
               </w:rPr>
-              <w:t>Calcular el ingreso total de un servicio.</w:t>
+              <w:t>Añadir medicina a la historia clínica de una mascota hospitalizad</w:t>
+            </w:r>
+            <w:r>
+              <w:rPr>
+                <w:u w:val="single"/>
+              </w:rPr>
+              <w:t>a</w:t>
+            </w:r>
+            <w:r>
+              <w:rPr>
+                <w:u w:val="single"/>
+              </w:rPr>
+              <w:t>.</w:t>
             </w:r>
           </w:p>
         </w:tc>
         <w:tc>
           <w:tcPr>
             <w:tcW w:w="2338" w:type="dxa"/>
-            <w:shd w:val="clear" w:color="auto" w:fill="D9E2F3" w:themeFill="accent1" w:themeFillTint="33"/>
-          </w:tcPr>
-          <w:p>
-            <w:pPr>
-              <w:rPr>
-                <w:rFonts w:cstheme="minorHAnsi"/>
-              </w:rPr>
-            </w:pPr>
+            <w:shd w:val="clear" w:color="auto" w:fill="FFFFFF" w:themeFill="background1"/>
+          </w:tcPr>
+          <w:p>
+            <w:pPr>
+              <w:rPr>
+                <w:rFonts w:cstheme="minorHAnsi"/>
+              </w:rPr>
+            </w:pPr>
+            <w:proofErr w:type="spellStart"/>
+            <w:r>
+              <w:rPr>
+                <w:rFonts w:cstheme="minorHAnsi"/>
+              </w:rPr>
+              <w:t>Veterinary</w:t>
+            </w:r>
+            <w:proofErr w:type="spellEnd"/>
           </w:p>
         </w:tc>
         <w:tc>
           <w:tcPr>
             <w:tcW w:w="3331" w:type="dxa"/>
-            <w:shd w:val="clear" w:color="auto" w:fill="D9E2F3" w:themeFill="accent1" w:themeFillTint="33"/>
-          </w:tcPr>
-          <w:p>
-            <w:pPr>
-              <w:rPr>
-                <w:rFonts w:cstheme="minorHAnsi"/>
-              </w:rPr>
-            </w:pPr>
+            <w:shd w:val="clear" w:color="auto" w:fill="FFFFFF" w:themeFill="background1"/>
+          </w:tcPr>
+          <w:p>
+            <w:pPr>
+              <w:rPr>
+                <w:rFonts w:cstheme="minorHAnsi"/>
+              </w:rPr>
+            </w:pPr>
+            <w:proofErr w:type="spellStart"/>
+            <w:r>
+              <w:rPr>
+                <w:rFonts w:cstheme="minorHAnsi"/>
+              </w:rPr>
+              <w:t>addMedicine</w:t>
+            </w:r>
+            <w:proofErr w:type="spellEnd"/>
           </w:p>
         </w:tc>
       </w:tr>
@@ -13084,6 +14519,7 @@
         <w:tc>
           <w:tcPr>
             <w:tcW w:w="3159" w:type="dxa"/>
+            <w:vMerge/>
             <w:shd w:val="clear" w:color="auto" w:fill="FFFFFF" w:themeFill="background1"/>
           </w:tcPr>
           <w:p>
@@ -13094,16 +14530,9 @@
                 <w:numId w:val="6"/>
               </w:numPr>
               <w:rPr>
-                <w:rFonts w:cstheme="minorHAnsi"/>
                 <w:u w:val="single"/>
               </w:rPr>
             </w:pPr>
-            <w:r>
-              <w:rPr>
-                <w:u w:val="single"/>
-              </w:rPr>
-              <w:t>Calcular el ingreso total de la veterinaria.</w:t>
-            </w:r>
           </w:p>
         </w:tc>
         <w:tc>
@@ -13117,6 +14546,14 @@
                 <w:rFonts w:cstheme="minorHAnsi"/>
               </w:rPr>
             </w:pPr>
+            <w:proofErr w:type="spellStart"/>
+            <w:r>
+              <w:rPr>
+                <w:rFonts w:cstheme="minorHAnsi"/>
+              </w:rPr>
+              <w:t>Room</w:t>
+            </w:r>
+            <w:proofErr w:type="spellEnd"/>
           </w:p>
         </w:tc>
         <w:tc>
@@ -13130,6 +14567,29 @@
                 <w:rFonts w:cstheme="minorHAnsi"/>
               </w:rPr>
             </w:pPr>
+            <w:proofErr w:type="spellStart"/>
+            <w:r>
+              <w:rPr>
+                <w:rFonts w:cstheme="minorHAnsi"/>
+              </w:rPr>
+              <w:t>getActualRecord</w:t>
+            </w:r>
+            <w:proofErr w:type="spellEnd"/>
+          </w:p>
+          <w:p>
+            <w:pPr>
+              <w:rPr>
+                <w:rFonts w:cstheme="minorHAnsi"/>
+              </w:rPr>
+            </w:pPr>
+            <w:proofErr w:type="spellStart"/>
+            <w:r>
+              <w:rPr>
+                <w:rFonts w:cstheme="minorHAnsi"/>
+              </w:rPr>
+              <w:t>addMedicine</w:t>
+            </w:r>
+            <w:proofErr w:type="spellEnd"/>
           </w:p>
         </w:tc>
       </w:tr>
@@ -13137,7 +14597,8 @@
         <w:tc>
           <w:tcPr>
             <w:tcW w:w="3159" w:type="dxa"/>
-            <w:shd w:val="clear" w:color="auto" w:fill="D9E2F3" w:themeFill="accent1" w:themeFillTint="33"/>
+            <w:vMerge/>
+            <w:shd w:val="clear" w:color="auto" w:fill="FFFFFF" w:themeFill="background1"/>
           </w:tcPr>
           <w:p>
             <w:pPr>
@@ -13147,50 +14608,60 @@
                 <w:numId w:val="6"/>
               </w:numPr>
               <w:rPr>
-                <w:rFonts w:cstheme="minorHAnsi"/>
                 <w:u w:val="single"/>
               </w:rPr>
             </w:pPr>
-            <w:r>
-              <w:rPr>
-                <w:u w:val="single"/>
-              </w:rPr>
-              <w:t>Registrar un servicio brindado</w:t>
-            </w:r>
           </w:p>
         </w:tc>
         <w:tc>
           <w:tcPr>
             <w:tcW w:w="2338" w:type="dxa"/>
+            <w:shd w:val="clear" w:color="auto" w:fill="FFFFFF" w:themeFill="background1"/>
+          </w:tcPr>
+          <w:p>
+            <w:pPr>
+              <w:rPr>
+                <w:rFonts w:cstheme="minorHAnsi"/>
+              </w:rPr>
+            </w:pPr>
+            <w:proofErr w:type="spellStart"/>
+            <w:r>
+              <w:rPr>
+                <w:rFonts w:cstheme="minorHAnsi"/>
+              </w:rPr>
+              <w:t>Record</w:t>
+            </w:r>
+            <w:proofErr w:type="spellEnd"/>
+          </w:p>
+        </w:tc>
+        <w:tc>
+          <w:tcPr>
+            <w:tcW w:w="3331" w:type="dxa"/>
+            <w:shd w:val="clear" w:color="auto" w:fill="FFFFFF" w:themeFill="background1"/>
+          </w:tcPr>
+          <w:p>
+            <w:pPr>
+              <w:rPr>
+                <w:rFonts w:cstheme="minorHAnsi"/>
+              </w:rPr>
+            </w:pPr>
+            <w:proofErr w:type="spellStart"/>
+            <w:r>
+              <w:rPr>
+                <w:rFonts w:cstheme="minorHAnsi"/>
+              </w:rPr>
+              <w:t>addMedicines</w:t>
+            </w:r>
+            <w:proofErr w:type="spellEnd"/>
+          </w:p>
+        </w:tc>
+      </w:tr>
+      <w:tr>
+        <w:tc>
+          <w:tcPr>
+            <w:tcW w:w="3159" w:type="dxa"/>
+            <w:vMerge w:val="restart"/>
             <w:shd w:val="clear" w:color="auto" w:fill="D9E2F3" w:themeFill="accent1" w:themeFillTint="33"/>
-          </w:tcPr>
-          <w:p>
-            <w:pPr>
-              <w:rPr>
-                <w:rFonts w:cstheme="minorHAnsi"/>
-              </w:rPr>
-            </w:pPr>
-          </w:p>
-        </w:tc>
-        <w:tc>
-          <w:tcPr>
-            <w:tcW w:w="3331" w:type="dxa"/>
-            <w:shd w:val="clear" w:color="auto" w:fill="D9E2F3" w:themeFill="accent1" w:themeFillTint="33"/>
-          </w:tcPr>
-          <w:p>
-            <w:pPr>
-              <w:rPr>
-                <w:rFonts w:cstheme="minorHAnsi"/>
-              </w:rPr>
-            </w:pPr>
-          </w:p>
-        </w:tc>
-      </w:tr>
-      <w:tr>
-        <w:tc>
-          <w:tcPr>
-            <w:tcW w:w="3159" w:type="dxa"/>
-            <w:shd w:val="clear" w:color="auto" w:fill="FFFFFF" w:themeFill="background1"/>
           </w:tcPr>
           <w:p>
             <w:pPr>
@@ -13208,34 +14679,50 @@
               <w:rPr>
                 <w:u w:val="single"/>
               </w:rPr>
-              <w:t>Calcular el promedio de ingreso de los servicios</w:t>
+              <w:t>Añadir diagnósticos adicionales a la historia clínica de una mascota hospitalizada.</w:t>
             </w:r>
           </w:p>
         </w:tc>
         <w:tc>
           <w:tcPr>
             <w:tcW w:w="2338" w:type="dxa"/>
-            <w:shd w:val="clear" w:color="auto" w:fill="FFFFFF" w:themeFill="background1"/>
-          </w:tcPr>
-          <w:p>
-            <w:pPr>
-              <w:rPr>
-                <w:rFonts w:cstheme="minorHAnsi"/>
-              </w:rPr>
-            </w:pPr>
+            <w:shd w:val="clear" w:color="auto" w:fill="D9E2F3" w:themeFill="accent1" w:themeFillTint="33"/>
+          </w:tcPr>
+          <w:p>
+            <w:pPr>
+              <w:rPr>
+                <w:rFonts w:cstheme="minorHAnsi"/>
+              </w:rPr>
+            </w:pPr>
+            <w:proofErr w:type="spellStart"/>
+            <w:r>
+              <w:rPr>
+                <w:rFonts w:cstheme="minorHAnsi"/>
+              </w:rPr>
+              <w:t>Veterinary</w:t>
+            </w:r>
+            <w:proofErr w:type="spellEnd"/>
           </w:p>
         </w:tc>
         <w:tc>
           <w:tcPr>
             <w:tcW w:w="3331" w:type="dxa"/>
-            <w:shd w:val="clear" w:color="auto" w:fill="FFFFFF" w:themeFill="background1"/>
-          </w:tcPr>
-          <w:p>
-            <w:pPr>
-              <w:rPr>
-                <w:rFonts w:cstheme="minorHAnsi"/>
-              </w:rPr>
-            </w:pPr>
+            <w:shd w:val="clear" w:color="auto" w:fill="D9E2F3" w:themeFill="accent1" w:themeFillTint="33"/>
+          </w:tcPr>
+          <w:p>
+            <w:pPr>
+              <w:rPr>
+                <w:rFonts w:cstheme="minorHAnsi"/>
+              </w:rPr>
+            </w:pPr>
+            <w:proofErr w:type="spellStart"/>
+            <w:r>
+              <w:rPr>
+                <w:rFonts w:cstheme="minorHAnsi"/>
+              </w:rPr>
+              <w:t>addDiagnostic</w:t>
+            </w:r>
+            <w:proofErr w:type="spellEnd"/>
           </w:p>
         </w:tc>
       </w:tr>
@@ -13243,6 +14730,7 @@
         <w:tc>
           <w:tcPr>
             <w:tcW w:w="3159" w:type="dxa"/>
+            <w:vMerge/>
             <w:shd w:val="clear" w:color="auto" w:fill="D9E2F3" w:themeFill="accent1" w:themeFillTint="33"/>
           </w:tcPr>
           <w:p>
@@ -13253,16 +14741,9 @@
                 <w:numId w:val="6"/>
               </w:numPr>
               <w:rPr>
-                <w:rFonts w:cstheme="minorHAnsi"/>
                 <w:u w:val="single"/>
               </w:rPr>
             </w:pPr>
-            <w:r>
-              <w:rPr>
-                <w:u w:val="single"/>
-              </w:rPr>
-              <w:t>Calcular el promedio de ingreso de la veterinaria en una semana.</w:t>
-            </w:r>
           </w:p>
         </w:tc>
         <w:tc>
@@ -13276,6 +14757,14 @@
                 <w:rFonts w:cstheme="minorHAnsi"/>
               </w:rPr>
             </w:pPr>
+            <w:proofErr w:type="spellStart"/>
+            <w:r>
+              <w:rPr>
+                <w:rFonts w:cstheme="minorHAnsi"/>
+              </w:rPr>
+              <w:t>Room</w:t>
+            </w:r>
+            <w:proofErr w:type="spellEnd"/>
           </w:p>
         </w:tc>
         <w:tc>
@@ -13289,6 +14778,14 @@
                 <w:rFonts w:cstheme="minorHAnsi"/>
               </w:rPr>
             </w:pPr>
+            <w:proofErr w:type="spellStart"/>
+            <w:r>
+              <w:rPr>
+                <w:rFonts w:cstheme="minorHAnsi"/>
+              </w:rPr>
+              <w:t>getActualRecord</w:t>
+            </w:r>
+            <w:proofErr w:type="spellEnd"/>
           </w:p>
         </w:tc>
       </w:tr>
@@ -13296,7 +14793,8 @@
         <w:tc>
           <w:tcPr>
             <w:tcW w:w="3159" w:type="dxa"/>
-            <w:shd w:val="clear" w:color="auto" w:fill="FFFFFF" w:themeFill="background1"/>
+            <w:vMerge/>
+            <w:shd w:val="clear" w:color="auto" w:fill="D9E2F3" w:themeFill="accent1" w:themeFillTint="33"/>
           </w:tcPr>
           <w:p>
             <w:pPr>
@@ -13306,42 +14804,51 @@
                 <w:numId w:val="6"/>
               </w:numPr>
               <w:rPr>
-                <w:rFonts w:cstheme="minorHAnsi"/>
                 <w:u w:val="single"/>
               </w:rPr>
             </w:pPr>
-            <w:r>
-              <w:rPr>
-                <w:u w:val="single"/>
-              </w:rPr>
-              <w:t>Consultar todos los servicios prestados en un rango de fecha.</w:t>
-            </w:r>
           </w:p>
         </w:tc>
         <w:tc>
           <w:tcPr>
             <w:tcW w:w="2338" w:type="dxa"/>
-            <w:shd w:val="clear" w:color="auto" w:fill="FFFFFF" w:themeFill="background1"/>
-          </w:tcPr>
-          <w:p>
-            <w:pPr>
-              <w:rPr>
-                <w:rFonts w:cstheme="minorHAnsi"/>
-              </w:rPr>
-            </w:pPr>
+            <w:shd w:val="clear" w:color="auto" w:fill="D9E2F3" w:themeFill="accent1" w:themeFillTint="33"/>
+          </w:tcPr>
+          <w:p>
+            <w:pPr>
+              <w:rPr>
+                <w:rFonts w:cstheme="minorHAnsi"/>
+              </w:rPr>
+            </w:pPr>
+            <w:proofErr w:type="spellStart"/>
+            <w:r>
+              <w:rPr>
+                <w:rFonts w:cstheme="minorHAnsi"/>
+              </w:rPr>
+              <w:t>Record</w:t>
+            </w:r>
+            <w:proofErr w:type="spellEnd"/>
           </w:p>
         </w:tc>
         <w:tc>
           <w:tcPr>
             <w:tcW w:w="3331" w:type="dxa"/>
-            <w:shd w:val="clear" w:color="auto" w:fill="FFFFFF" w:themeFill="background1"/>
-          </w:tcPr>
-          <w:p>
-            <w:pPr>
-              <w:rPr>
-                <w:rFonts w:cstheme="minorHAnsi"/>
-              </w:rPr>
-            </w:pPr>
+            <w:shd w:val="clear" w:color="auto" w:fill="D9E2F3" w:themeFill="accent1" w:themeFillTint="33"/>
+          </w:tcPr>
+          <w:p>
+            <w:pPr>
+              <w:rPr>
+                <w:rFonts w:cstheme="minorHAnsi"/>
+              </w:rPr>
+            </w:pPr>
+            <w:proofErr w:type="spellStart"/>
+            <w:r>
+              <w:rPr>
+                <w:rFonts w:cstheme="minorHAnsi"/>
+              </w:rPr>
+              <w:t>addDiagnostic</w:t>
+            </w:r>
+            <w:proofErr w:type="spellEnd"/>
           </w:p>
         </w:tc>
       </w:tr>
@@ -13350,7 +14857,7 @@
           <w:tcPr>
             <w:tcW w:w="3159" w:type="dxa"/>
             <w:vMerge w:val="restart"/>
-            <w:shd w:val="clear" w:color="auto" w:fill="D9E2F3" w:themeFill="accent1" w:themeFillTint="33"/>
+            <w:shd w:val="clear" w:color="auto" w:fill="FFFFFF" w:themeFill="background1"/>
           </w:tcPr>
           <w:p>
             <w:pPr>
@@ -13366,10 +14873,205 @@
             </w:pPr>
             <w:r>
               <w:rPr>
-                <w:rFonts w:cstheme="minorHAnsi"/>
                 <w:u w:val="single"/>
               </w:rPr>
-              <w:t>Mostar interfaz de usuario</w:t>
+              <w:t>Añadir síntomas adicionales a la historia clínica de una mascota hospitalizada.</w:t>
+            </w:r>
+          </w:p>
+        </w:tc>
+        <w:tc>
+          <w:tcPr>
+            <w:tcW w:w="2338" w:type="dxa"/>
+            <w:shd w:val="clear" w:color="auto" w:fill="FFFFFF" w:themeFill="background1"/>
+          </w:tcPr>
+          <w:p>
+            <w:pPr>
+              <w:rPr>
+                <w:rFonts w:cstheme="minorHAnsi"/>
+              </w:rPr>
+            </w:pPr>
+            <w:proofErr w:type="spellStart"/>
+            <w:r>
+              <w:rPr>
+                <w:rFonts w:cstheme="minorHAnsi"/>
+              </w:rPr>
+              <w:t>Veterinary</w:t>
+            </w:r>
+            <w:proofErr w:type="spellEnd"/>
+          </w:p>
+        </w:tc>
+        <w:tc>
+          <w:tcPr>
+            <w:tcW w:w="3331" w:type="dxa"/>
+            <w:shd w:val="clear" w:color="auto" w:fill="FFFFFF" w:themeFill="background1"/>
+          </w:tcPr>
+          <w:p>
+            <w:pPr>
+              <w:rPr>
+                <w:rFonts w:cstheme="minorHAnsi"/>
+              </w:rPr>
+            </w:pPr>
+            <w:proofErr w:type="spellStart"/>
+            <w:r>
+              <w:rPr>
+                <w:rFonts w:cstheme="minorHAnsi"/>
+              </w:rPr>
+              <w:t>addSymptom</w:t>
+            </w:r>
+            <w:proofErr w:type="spellEnd"/>
+          </w:p>
+        </w:tc>
+      </w:tr>
+      <w:tr>
+        <w:tc>
+          <w:tcPr>
+            <w:tcW w:w="3159" w:type="dxa"/>
+            <w:vMerge/>
+            <w:shd w:val="clear" w:color="auto" w:fill="FFFFFF" w:themeFill="background1"/>
+          </w:tcPr>
+          <w:p>
+            <w:pPr>
+              <w:pStyle w:val="Prrafodelista"/>
+              <w:numPr>
+                <w:ilvl w:val="0"/>
+                <w:numId w:val="6"/>
+              </w:numPr>
+              <w:rPr>
+                <w:u w:val="single"/>
+              </w:rPr>
+            </w:pPr>
+          </w:p>
+        </w:tc>
+        <w:tc>
+          <w:tcPr>
+            <w:tcW w:w="2338" w:type="dxa"/>
+            <w:shd w:val="clear" w:color="auto" w:fill="FFFFFF" w:themeFill="background1"/>
+          </w:tcPr>
+          <w:p>
+            <w:pPr>
+              <w:rPr>
+                <w:rFonts w:cstheme="minorHAnsi"/>
+              </w:rPr>
+            </w:pPr>
+            <w:proofErr w:type="spellStart"/>
+            <w:r>
+              <w:rPr>
+                <w:rFonts w:cstheme="minorHAnsi"/>
+              </w:rPr>
+              <w:t>Room</w:t>
+            </w:r>
+            <w:proofErr w:type="spellEnd"/>
+          </w:p>
+        </w:tc>
+        <w:tc>
+          <w:tcPr>
+            <w:tcW w:w="3331" w:type="dxa"/>
+            <w:shd w:val="clear" w:color="auto" w:fill="FFFFFF" w:themeFill="background1"/>
+          </w:tcPr>
+          <w:p>
+            <w:pPr>
+              <w:rPr>
+                <w:rFonts w:cstheme="minorHAnsi"/>
+              </w:rPr>
+            </w:pPr>
+            <w:proofErr w:type="spellStart"/>
+            <w:r>
+              <w:rPr>
+                <w:rFonts w:cstheme="minorHAnsi"/>
+              </w:rPr>
+              <w:t>getActualRecord</w:t>
+            </w:r>
+            <w:proofErr w:type="spellEnd"/>
+          </w:p>
+        </w:tc>
+      </w:tr>
+      <w:tr>
+        <w:tc>
+          <w:tcPr>
+            <w:tcW w:w="3159" w:type="dxa"/>
+            <w:vMerge/>
+            <w:shd w:val="clear" w:color="auto" w:fill="FFFFFF" w:themeFill="background1"/>
+          </w:tcPr>
+          <w:p>
+            <w:pPr>
+              <w:pStyle w:val="Prrafodelista"/>
+              <w:numPr>
+                <w:ilvl w:val="0"/>
+                <w:numId w:val="6"/>
+              </w:numPr>
+              <w:rPr>
+                <w:u w:val="single"/>
+              </w:rPr>
+            </w:pPr>
+          </w:p>
+        </w:tc>
+        <w:tc>
+          <w:tcPr>
+            <w:tcW w:w="2338" w:type="dxa"/>
+            <w:shd w:val="clear" w:color="auto" w:fill="FFFFFF" w:themeFill="background1"/>
+          </w:tcPr>
+          <w:p>
+            <w:pPr>
+              <w:rPr>
+                <w:rFonts w:cstheme="minorHAnsi"/>
+              </w:rPr>
+            </w:pPr>
+            <w:proofErr w:type="spellStart"/>
+            <w:r>
+              <w:rPr>
+                <w:rFonts w:cstheme="minorHAnsi"/>
+              </w:rPr>
+              <w:t>Record</w:t>
+            </w:r>
+            <w:proofErr w:type="spellEnd"/>
+          </w:p>
+        </w:tc>
+        <w:tc>
+          <w:tcPr>
+            <w:tcW w:w="3331" w:type="dxa"/>
+            <w:shd w:val="clear" w:color="auto" w:fill="FFFFFF" w:themeFill="background1"/>
+          </w:tcPr>
+          <w:p>
+            <w:pPr>
+              <w:rPr>
+                <w:rFonts w:cstheme="minorHAnsi"/>
+              </w:rPr>
+            </w:pPr>
+            <w:proofErr w:type="spellStart"/>
+            <w:r>
+              <w:rPr>
+                <w:rFonts w:cstheme="minorHAnsi"/>
+              </w:rPr>
+              <w:t>addSymptom</w:t>
+            </w:r>
+            <w:proofErr w:type="spellEnd"/>
+          </w:p>
+        </w:tc>
+      </w:tr>
+      <w:tr>
+        <w:tc>
+          <w:tcPr>
+            <w:tcW w:w="3159" w:type="dxa"/>
+            <w:vMerge w:val="restart"/>
+            <w:shd w:val="clear" w:color="auto" w:fill="D9E2F3" w:themeFill="accent1" w:themeFillTint="33"/>
+          </w:tcPr>
+          <w:p>
+            <w:pPr>
+              <w:pStyle w:val="Prrafodelista"/>
+              <w:numPr>
+                <w:ilvl w:val="0"/>
+                <w:numId w:val="6"/>
+              </w:numPr>
+              <w:rPr>
+                <w:rFonts w:cstheme="minorHAnsi"/>
+                <w:u w:val="single"/>
+              </w:rPr>
+            </w:pPr>
+            <w:r>
+              <w:rPr>
+                <w:u w:val="single"/>
+              </w:rPr>
+              <w:t>Calcular el ingreso total de un servicio.</w:t>
             </w:r>
           </w:p>
         </w:tc>
@@ -13382,16 +15084,16 @@
             <w:pPr>
               <w:rPr>
                 <w:rFonts w:cstheme="minorHAnsi"/>
-                <w:lang w:val="en-US"/>
-              </w:rPr>
-            </w:pPr>
-            <w:r>
-              <w:rPr>
-                <w:rFonts w:cstheme="minorHAnsi"/>
-                <w:lang w:val="en-US"/>
-              </w:rPr>
-              <w:t>Main</w:t>
-            </w:r>
+              </w:rPr>
+            </w:pPr>
+            <w:proofErr w:type="spellStart"/>
+            <w:r>
+              <w:rPr>
+                <w:rFonts w:cstheme="minorHAnsi"/>
+              </w:rPr>
+              <w:t>Veterinary</w:t>
+            </w:r>
+            <w:proofErr w:type="spellEnd"/>
           </w:p>
         </w:tc>
         <w:tc>
@@ -13403,57 +15105,20 @@
             <w:pPr>
               <w:rPr>
                 <w:rFonts w:cstheme="minorHAnsi"/>
-                <w:lang w:val="en-US"/>
-              </w:rPr>
-            </w:pPr>
-            <w:r>
-              <w:rPr>
-                <w:rFonts w:cstheme="minorHAnsi"/>
-                <w:lang w:val="en-US"/>
-              </w:rPr>
-              <w:t>menu</w:t>
-            </w:r>
-          </w:p>
-          <w:p>
-            <w:pPr>
-              <w:rPr>
-                <w:rFonts w:cstheme="minorHAnsi"/>
-                <w:lang w:val="en-US"/>
               </w:rPr>
             </w:pPr>
             <w:proofErr w:type="spellStart"/>
             <w:r>
               <w:rPr>
                 <w:rFonts w:cstheme="minorHAnsi"/>
-                <w:lang w:val="en-US"/>
-              </w:rPr>
-              <w:t>askRoom</w:t>
+              </w:rPr>
+              <w:t>calculateTotalServiceMoney</w:t>
             </w:r>
             <w:proofErr w:type="spellEnd"/>
           </w:p>
-          <w:p>
-            <w:pPr>
-              <w:rPr>
-                <w:rFonts w:cstheme="minorHAnsi"/>
-                <w:lang w:val="en-US"/>
-              </w:rPr>
-            </w:pPr>
-            <w:proofErr w:type="spellStart"/>
-            <w:r>
-              <w:rPr>
-                <w:rFonts w:cstheme="minorHAnsi"/>
-                <w:lang w:val="en-US"/>
-              </w:rPr>
-              <w:t>askPetType</w:t>
-            </w:r>
-            <w:proofErr w:type="spellEnd"/>
-          </w:p>
-        </w:tc>
-      </w:tr>
-      <w:tr>
-        <w:trPr>
-          <w:trHeight w:val="559"/>
-        </w:trPr>
+        </w:tc>
+      </w:tr>
+      <w:tr>
         <w:tc>
           <w:tcPr>
             <w:tcW w:w="3159" w:type="dxa"/>
@@ -13462,10 +15127,13 @@
           </w:tcPr>
           <w:p>
             <w:pPr>
-              <w:rPr>
-                <w:rFonts w:cstheme="minorHAnsi"/>
+              <w:pStyle w:val="Prrafodelista"/>
+              <w:numPr>
+                <w:ilvl w:val="0"/>
+                <w:numId w:val="6"/>
+              </w:numPr>
+              <w:rPr>
                 <w:u w:val="single"/>
-                <w:lang w:val="en-US"/>
               </w:rPr>
             </w:pPr>
           </w:p>
@@ -13479,16 +15147,16 @@
             <w:pPr>
               <w:rPr>
                 <w:rFonts w:cstheme="minorHAnsi"/>
-                <w:lang w:val="en-US"/>
-              </w:rPr>
-            </w:pPr>
-            <w:r>
-              <w:rPr>
-                <w:rFonts w:cstheme="minorHAnsi"/>
-                <w:lang w:val="en-US"/>
-              </w:rPr>
-              <w:t>Veterinary</w:t>
-            </w:r>
+              </w:rPr>
+            </w:pPr>
+            <w:proofErr w:type="spellStart"/>
+            <w:r>
+              <w:rPr>
+                <w:rFonts w:cstheme="minorHAnsi"/>
+              </w:rPr>
+              <w:t>Service</w:t>
+            </w:r>
+            <w:proofErr w:type="spellEnd"/>
           </w:p>
         </w:tc>
         <w:tc>
@@ -13500,24 +15168,238 @@
             <w:pPr>
               <w:rPr>
                 <w:rFonts w:cstheme="minorHAnsi"/>
-                <w:lang w:val="en-US"/>
-              </w:rPr>
-            </w:pPr>
-          </w:p>
-          <w:p>
-            <w:pPr>
-              <w:rPr>
-                <w:rFonts w:cstheme="minorHAnsi"/>
-                <w:lang w:val="en-US"/>
-              </w:rPr>
-            </w:pPr>
-          </w:p>
-        </w:tc>
-      </w:tr>
-      <w:tr>
-        <w:trPr>
-          <w:trHeight w:val="559"/>
-        </w:trPr>
+              </w:rPr>
+            </w:pPr>
+            <w:proofErr w:type="spellStart"/>
+            <w:r>
+              <w:rPr>
+                <w:rFonts w:cstheme="minorHAnsi"/>
+              </w:rPr>
+              <w:t>getType</w:t>
+            </w:r>
+            <w:proofErr w:type="spellEnd"/>
+          </w:p>
+          <w:p>
+            <w:pPr>
+              <w:rPr>
+                <w:rFonts w:cstheme="minorHAnsi"/>
+              </w:rPr>
+            </w:pPr>
+            <w:proofErr w:type="spellStart"/>
+            <w:r>
+              <w:rPr>
+                <w:rFonts w:cstheme="minorHAnsi"/>
+              </w:rPr>
+              <w:t>getPrice</w:t>
+            </w:r>
+            <w:proofErr w:type="spellEnd"/>
+          </w:p>
+        </w:tc>
+      </w:tr>
+      <w:tr>
+        <w:tc>
+          <w:tcPr>
+            <w:tcW w:w="3159" w:type="dxa"/>
+            <w:vMerge w:val="restart"/>
+            <w:shd w:val="clear" w:color="auto" w:fill="FFFFFF" w:themeFill="background1"/>
+          </w:tcPr>
+          <w:p>
+            <w:pPr>
+              <w:pStyle w:val="Prrafodelista"/>
+              <w:numPr>
+                <w:ilvl w:val="0"/>
+                <w:numId w:val="6"/>
+              </w:numPr>
+              <w:rPr>
+                <w:rFonts w:cstheme="minorHAnsi"/>
+                <w:u w:val="single"/>
+              </w:rPr>
+            </w:pPr>
+            <w:r>
+              <w:rPr>
+                <w:u w:val="single"/>
+              </w:rPr>
+              <w:t>Calcular el ingreso total de la veterinaria.</w:t>
+            </w:r>
+          </w:p>
+        </w:tc>
+        <w:tc>
+          <w:tcPr>
+            <w:tcW w:w="2338" w:type="dxa"/>
+            <w:shd w:val="clear" w:color="auto" w:fill="FFFFFF" w:themeFill="background1"/>
+          </w:tcPr>
+          <w:p>
+            <w:pPr>
+              <w:rPr>
+                <w:rFonts w:cstheme="minorHAnsi"/>
+              </w:rPr>
+            </w:pPr>
+            <w:proofErr w:type="spellStart"/>
+            <w:r>
+              <w:rPr>
+                <w:rFonts w:cstheme="minorHAnsi"/>
+              </w:rPr>
+              <w:t>Veterinary</w:t>
+            </w:r>
+            <w:proofErr w:type="spellEnd"/>
+          </w:p>
+        </w:tc>
+        <w:tc>
+          <w:tcPr>
+            <w:tcW w:w="3331" w:type="dxa"/>
+            <w:shd w:val="clear" w:color="auto" w:fill="FFFFFF" w:themeFill="background1"/>
+          </w:tcPr>
+          <w:p>
+            <w:pPr>
+              <w:rPr>
+                <w:rFonts w:cstheme="minorHAnsi"/>
+              </w:rPr>
+            </w:pPr>
+            <w:proofErr w:type="spellStart"/>
+            <w:r>
+              <w:rPr>
+                <w:rFonts w:cstheme="minorHAnsi"/>
+              </w:rPr>
+              <w:t>calculateTotalMoney</w:t>
+            </w:r>
+            <w:proofErr w:type="spellEnd"/>
+          </w:p>
+        </w:tc>
+      </w:tr>
+      <w:tr>
+        <w:tc>
+          <w:tcPr>
+            <w:tcW w:w="3159" w:type="dxa"/>
+            <w:vMerge/>
+            <w:shd w:val="clear" w:color="auto" w:fill="FFFFFF" w:themeFill="background1"/>
+          </w:tcPr>
+          <w:p>
+            <w:pPr>
+              <w:pStyle w:val="Prrafodelista"/>
+              <w:numPr>
+                <w:ilvl w:val="0"/>
+                <w:numId w:val="6"/>
+              </w:numPr>
+              <w:rPr>
+                <w:u w:val="single"/>
+              </w:rPr>
+            </w:pPr>
+          </w:p>
+        </w:tc>
+        <w:tc>
+          <w:tcPr>
+            <w:tcW w:w="2338" w:type="dxa"/>
+            <w:shd w:val="clear" w:color="auto" w:fill="FFFFFF" w:themeFill="background1"/>
+          </w:tcPr>
+          <w:p>
+            <w:pPr>
+              <w:rPr>
+                <w:rFonts w:cstheme="minorHAnsi"/>
+              </w:rPr>
+            </w:pPr>
+            <w:proofErr w:type="spellStart"/>
+            <w:r>
+              <w:rPr>
+                <w:rFonts w:cstheme="minorHAnsi"/>
+              </w:rPr>
+              <w:t>Service</w:t>
+            </w:r>
+            <w:proofErr w:type="spellEnd"/>
+          </w:p>
+        </w:tc>
+        <w:tc>
+          <w:tcPr>
+            <w:tcW w:w="3331" w:type="dxa"/>
+            <w:shd w:val="clear" w:color="auto" w:fill="FFFFFF" w:themeFill="background1"/>
+          </w:tcPr>
+          <w:p>
+            <w:pPr>
+              <w:rPr>
+                <w:rFonts w:cstheme="minorHAnsi"/>
+              </w:rPr>
+            </w:pPr>
+            <w:proofErr w:type="spellStart"/>
+            <w:r>
+              <w:rPr>
+                <w:rFonts w:cstheme="minorHAnsi"/>
+              </w:rPr>
+              <w:t>getPrice</w:t>
+            </w:r>
+            <w:proofErr w:type="spellEnd"/>
+          </w:p>
+        </w:tc>
+      </w:tr>
+      <w:tr>
+        <w:tc>
+          <w:tcPr>
+            <w:tcW w:w="3159" w:type="dxa"/>
+            <w:vMerge w:val="restart"/>
+            <w:shd w:val="clear" w:color="auto" w:fill="D9E2F3" w:themeFill="accent1" w:themeFillTint="33"/>
+          </w:tcPr>
+          <w:p>
+            <w:pPr>
+              <w:pStyle w:val="Prrafodelista"/>
+              <w:numPr>
+                <w:ilvl w:val="0"/>
+                <w:numId w:val="6"/>
+              </w:numPr>
+              <w:rPr>
+                <w:rFonts w:cstheme="minorHAnsi"/>
+                <w:u w:val="single"/>
+              </w:rPr>
+            </w:pPr>
+            <w:r>
+              <w:rPr>
+                <w:u w:val="single"/>
+              </w:rPr>
+              <w:t>Registrar un servicio brindado</w:t>
+            </w:r>
+          </w:p>
+        </w:tc>
+        <w:tc>
+          <w:tcPr>
+            <w:tcW w:w="2338" w:type="dxa"/>
+            <w:shd w:val="clear" w:color="auto" w:fill="D9E2F3" w:themeFill="accent1" w:themeFillTint="33"/>
+          </w:tcPr>
+          <w:p>
+            <w:pPr>
+              <w:rPr>
+                <w:rFonts w:cstheme="minorHAnsi"/>
+              </w:rPr>
+            </w:pPr>
+            <w:proofErr w:type="spellStart"/>
+            <w:r>
+              <w:rPr>
+                <w:rFonts w:cstheme="minorHAnsi"/>
+              </w:rPr>
+              <w:t>Veterinary</w:t>
+            </w:r>
+            <w:proofErr w:type="spellEnd"/>
+          </w:p>
+        </w:tc>
+        <w:tc>
+          <w:tcPr>
+            <w:tcW w:w="3331" w:type="dxa"/>
+            <w:shd w:val="clear" w:color="auto" w:fill="D9E2F3" w:themeFill="accent1" w:themeFillTint="33"/>
+          </w:tcPr>
+          <w:p>
+            <w:pPr>
+              <w:rPr>
+                <w:rFonts w:cstheme="minorHAnsi"/>
+              </w:rPr>
+            </w:pPr>
+            <w:proofErr w:type="spellStart"/>
+            <w:r>
+              <w:rPr>
+                <w:rFonts w:cstheme="minorHAnsi"/>
+              </w:rPr>
+              <w:t>registerService</w:t>
+            </w:r>
+            <w:proofErr w:type="spellEnd"/>
+          </w:p>
+        </w:tc>
+      </w:tr>
+      <w:tr>
         <w:tc>
           <w:tcPr>
             <w:tcW w:w="3159" w:type="dxa"/>
@@ -13526,10 +15408,13 @@
           </w:tcPr>
           <w:p>
             <w:pPr>
-              <w:rPr>
-                <w:rFonts w:cstheme="minorHAnsi"/>
+              <w:pStyle w:val="Prrafodelista"/>
+              <w:numPr>
+                <w:ilvl w:val="0"/>
+                <w:numId w:val="6"/>
+              </w:numPr>
+              <w:rPr>
                 <w:u w:val="single"/>
-                <w:lang w:val="en-US"/>
               </w:rPr>
             </w:pPr>
           </w:p>
@@ -13543,16 +15428,16 @@
             <w:pPr>
               <w:rPr>
                 <w:rFonts w:cstheme="minorHAnsi"/>
-                <w:lang w:val="en-US"/>
-              </w:rPr>
-            </w:pPr>
-            <w:r>
-              <w:rPr>
-                <w:rFonts w:cstheme="minorHAnsi"/>
-                <w:lang w:val="en-US"/>
-              </w:rPr>
-              <w:t>Room</w:t>
-            </w:r>
+              </w:rPr>
+            </w:pPr>
+            <w:proofErr w:type="spellStart"/>
+            <w:r>
+              <w:rPr>
+                <w:rFonts w:cstheme="minorHAnsi"/>
+              </w:rPr>
+              <w:t>Owner</w:t>
+            </w:r>
+            <w:proofErr w:type="spellEnd"/>
           </w:p>
         </w:tc>
         <w:tc>
@@ -13564,16 +15449,35 @@
             <w:pPr>
               <w:rPr>
                 <w:rFonts w:cstheme="minorHAnsi"/>
-                <w:lang w:val="en-US"/>
-              </w:rPr>
-            </w:pPr>
-          </w:p>
-        </w:tc>
-      </w:tr>
-      <w:tr>
-        <w:trPr>
-          <w:trHeight w:val="559"/>
-        </w:trPr>
+              </w:rPr>
+            </w:pPr>
+            <w:proofErr w:type="spellStart"/>
+            <w:r>
+              <w:rPr>
+                <w:rFonts w:cstheme="minorHAnsi"/>
+              </w:rPr>
+              <w:t>getPets</w:t>
+            </w:r>
+            <w:proofErr w:type="spellEnd"/>
+          </w:p>
+          <w:p>
+            <w:pPr>
+              <w:rPr>
+                <w:rFonts w:cstheme="minorHAnsi"/>
+              </w:rPr>
+            </w:pPr>
+            <w:proofErr w:type="spellStart"/>
+            <w:r>
+              <w:rPr>
+                <w:rFonts w:cstheme="minorHAnsi"/>
+              </w:rPr>
+              <w:t>getId</w:t>
+            </w:r>
+            <w:proofErr w:type="spellEnd"/>
+          </w:p>
+        </w:tc>
+      </w:tr>
+      <w:tr>
         <w:tc>
           <w:tcPr>
             <w:tcW w:w="3159" w:type="dxa"/>
@@ -13582,10 +15486,13 @@
           </w:tcPr>
           <w:p>
             <w:pPr>
-              <w:rPr>
-                <w:rFonts w:cstheme="minorHAnsi"/>
+              <w:pStyle w:val="Prrafodelista"/>
+              <w:numPr>
+                <w:ilvl w:val="0"/>
+                <w:numId w:val="6"/>
+              </w:numPr>
+              <w:rPr>
                 <w:u w:val="single"/>
-                <w:lang w:val="en-US"/>
               </w:rPr>
             </w:pPr>
           </w:p>
@@ -13599,16 +15506,16 @@
             <w:pPr>
               <w:rPr>
                 <w:rFonts w:cstheme="minorHAnsi"/>
-                <w:lang w:val="en-US"/>
-              </w:rPr>
-            </w:pPr>
-            <w:r>
-              <w:rPr>
-                <w:rFonts w:cstheme="minorHAnsi"/>
-                <w:lang w:val="en-US"/>
-              </w:rPr>
-              <w:t>Owner</w:t>
-            </w:r>
+              </w:rPr>
+            </w:pPr>
+            <w:proofErr w:type="spellStart"/>
+            <w:r>
+              <w:rPr>
+                <w:rFonts w:cstheme="minorHAnsi"/>
+              </w:rPr>
+              <w:t>Pet</w:t>
+            </w:r>
+            <w:proofErr w:type="spellEnd"/>
           </w:p>
         </w:tc>
         <w:tc>
@@ -13618,21 +15525,240 @@
           </w:tcPr>
           <w:p>
             <w:pPr>
-              <w:tabs>
-                <w:tab w:val="left" w:pos="1289"/>
-              </w:tabs>
-              <w:rPr>
-                <w:rFonts w:cstheme="minorHAnsi"/>
-                <w:lang w:val="en-US"/>
-              </w:rPr>
-            </w:pPr>
-          </w:p>
-        </w:tc>
-      </w:tr>
-      <w:tr>
-        <w:trPr>
-          <w:trHeight w:val="559"/>
-        </w:trPr>
+              <w:rPr>
+                <w:rFonts w:cstheme="minorHAnsi"/>
+              </w:rPr>
+            </w:pPr>
+            <w:proofErr w:type="spellStart"/>
+            <w:r>
+              <w:rPr>
+                <w:rFonts w:cstheme="minorHAnsi"/>
+              </w:rPr>
+              <w:t>getName</w:t>
+            </w:r>
+            <w:proofErr w:type="spellEnd"/>
+          </w:p>
+          <w:p>
+            <w:pPr>
+              <w:rPr>
+                <w:rFonts w:cstheme="minorHAnsi"/>
+              </w:rPr>
+            </w:pPr>
+            <w:proofErr w:type="spellStart"/>
+            <w:r>
+              <w:rPr>
+                <w:rFonts w:cstheme="minorHAnsi"/>
+              </w:rPr>
+              <w:t>getId</w:t>
+            </w:r>
+            <w:proofErr w:type="spellEnd"/>
+          </w:p>
+        </w:tc>
+      </w:tr>
+      <w:tr>
+        <w:tc>
+          <w:tcPr>
+            <w:tcW w:w="3159" w:type="dxa"/>
+            <w:vMerge w:val="restart"/>
+            <w:shd w:val="clear" w:color="auto" w:fill="FFFFFF" w:themeFill="background1"/>
+          </w:tcPr>
+          <w:p>
+            <w:pPr>
+              <w:pStyle w:val="Prrafodelista"/>
+              <w:numPr>
+                <w:ilvl w:val="0"/>
+                <w:numId w:val="6"/>
+              </w:numPr>
+              <w:rPr>
+                <w:rFonts w:cstheme="minorHAnsi"/>
+                <w:u w:val="single"/>
+              </w:rPr>
+            </w:pPr>
+            <w:r>
+              <w:rPr>
+                <w:u w:val="single"/>
+              </w:rPr>
+              <w:t>Calcular el promedio de ingreso de los servicios</w:t>
+            </w:r>
+          </w:p>
+        </w:tc>
+        <w:tc>
+          <w:tcPr>
+            <w:tcW w:w="2338" w:type="dxa"/>
+            <w:shd w:val="clear" w:color="auto" w:fill="FFFFFF" w:themeFill="background1"/>
+          </w:tcPr>
+          <w:p>
+            <w:pPr>
+              <w:rPr>
+                <w:rFonts w:cstheme="minorHAnsi"/>
+              </w:rPr>
+            </w:pPr>
+            <w:proofErr w:type="spellStart"/>
+            <w:r>
+              <w:rPr>
+                <w:rFonts w:cstheme="minorHAnsi"/>
+              </w:rPr>
+              <w:t>Veterinary</w:t>
+            </w:r>
+            <w:proofErr w:type="spellEnd"/>
+          </w:p>
+        </w:tc>
+        <w:tc>
+          <w:tcPr>
+            <w:tcW w:w="3331" w:type="dxa"/>
+            <w:shd w:val="clear" w:color="auto" w:fill="FFFFFF" w:themeFill="background1"/>
+          </w:tcPr>
+          <w:p>
+            <w:pPr>
+              <w:rPr>
+                <w:rFonts w:cstheme="minorHAnsi"/>
+              </w:rPr>
+            </w:pPr>
+            <w:proofErr w:type="spellStart"/>
+            <w:r>
+              <w:rPr>
+                <w:rFonts w:cstheme="minorHAnsi"/>
+              </w:rPr>
+              <w:t>calculateServiceAverage</w:t>
+            </w:r>
+            <w:proofErr w:type="spellEnd"/>
+          </w:p>
+        </w:tc>
+      </w:tr>
+      <w:tr>
+        <w:tc>
+          <w:tcPr>
+            <w:tcW w:w="3159" w:type="dxa"/>
+            <w:vMerge/>
+            <w:shd w:val="clear" w:color="auto" w:fill="FFFFFF" w:themeFill="background1"/>
+          </w:tcPr>
+          <w:p>
+            <w:pPr>
+              <w:pStyle w:val="Prrafodelista"/>
+              <w:numPr>
+                <w:ilvl w:val="0"/>
+                <w:numId w:val="6"/>
+              </w:numPr>
+              <w:rPr>
+                <w:u w:val="single"/>
+              </w:rPr>
+            </w:pPr>
+          </w:p>
+        </w:tc>
+        <w:tc>
+          <w:tcPr>
+            <w:tcW w:w="2338" w:type="dxa"/>
+            <w:shd w:val="clear" w:color="auto" w:fill="FFFFFF" w:themeFill="background1"/>
+          </w:tcPr>
+          <w:p>
+            <w:pPr>
+              <w:rPr>
+                <w:rFonts w:cstheme="minorHAnsi"/>
+              </w:rPr>
+            </w:pPr>
+            <w:proofErr w:type="spellStart"/>
+            <w:r>
+              <w:rPr>
+                <w:rFonts w:cstheme="minorHAnsi"/>
+              </w:rPr>
+              <w:t>Service</w:t>
+            </w:r>
+            <w:proofErr w:type="spellEnd"/>
+          </w:p>
+        </w:tc>
+        <w:tc>
+          <w:tcPr>
+            <w:tcW w:w="3331" w:type="dxa"/>
+            <w:shd w:val="clear" w:color="auto" w:fill="FFFFFF" w:themeFill="background1"/>
+          </w:tcPr>
+          <w:p>
+            <w:pPr>
+              <w:rPr>
+                <w:rFonts w:cstheme="minorHAnsi"/>
+              </w:rPr>
+            </w:pPr>
+            <w:proofErr w:type="spellStart"/>
+            <w:r>
+              <w:rPr>
+                <w:rFonts w:cstheme="minorHAnsi"/>
+              </w:rPr>
+              <w:t>getPrice</w:t>
+            </w:r>
+            <w:proofErr w:type="spellEnd"/>
+          </w:p>
+        </w:tc>
+      </w:tr>
+      <w:tr>
+        <w:tc>
+          <w:tcPr>
+            <w:tcW w:w="3159" w:type="dxa"/>
+            <w:vMerge w:val="restart"/>
+            <w:shd w:val="clear" w:color="auto" w:fill="D9E2F3" w:themeFill="accent1" w:themeFillTint="33"/>
+          </w:tcPr>
+          <w:p>
+            <w:pPr>
+              <w:pStyle w:val="Prrafodelista"/>
+              <w:numPr>
+                <w:ilvl w:val="0"/>
+                <w:numId w:val="6"/>
+              </w:numPr>
+              <w:rPr>
+                <w:rFonts w:cstheme="minorHAnsi"/>
+                <w:u w:val="single"/>
+              </w:rPr>
+            </w:pPr>
+            <w:r>
+              <w:rPr>
+                <w:u w:val="single"/>
+              </w:rPr>
+              <w:t>Calcular el promedio de ingreso de la veterinaria en una semana.</w:t>
+            </w:r>
+          </w:p>
+        </w:tc>
+        <w:tc>
+          <w:tcPr>
+            <w:tcW w:w="2338" w:type="dxa"/>
+            <w:shd w:val="clear" w:color="auto" w:fill="D9E2F3" w:themeFill="accent1" w:themeFillTint="33"/>
+          </w:tcPr>
+          <w:p>
+            <w:pPr>
+              <w:rPr>
+                <w:rFonts w:cstheme="minorHAnsi"/>
+              </w:rPr>
+            </w:pPr>
+            <w:proofErr w:type="spellStart"/>
+            <w:r>
+              <w:rPr>
+                <w:rFonts w:cstheme="minorHAnsi"/>
+              </w:rPr>
+              <w:t>Veterinary</w:t>
+            </w:r>
+            <w:proofErr w:type="spellEnd"/>
+          </w:p>
+        </w:tc>
+        <w:tc>
+          <w:tcPr>
+            <w:tcW w:w="3331" w:type="dxa"/>
+            <w:shd w:val="clear" w:color="auto" w:fill="D9E2F3" w:themeFill="accent1" w:themeFillTint="33"/>
+          </w:tcPr>
+          <w:p>
+            <w:pPr>
+              <w:rPr>
+                <w:rFonts w:cstheme="minorHAnsi"/>
+              </w:rPr>
+            </w:pPr>
+            <w:proofErr w:type="spellStart"/>
+            <w:r>
+              <w:rPr>
+                <w:rFonts w:cstheme="minorHAnsi"/>
+              </w:rPr>
+              <w:t>calculateWeekAverage</w:t>
+            </w:r>
+            <w:proofErr w:type="spellEnd"/>
+          </w:p>
+        </w:tc>
+      </w:tr>
+      <w:tr>
         <w:tc>
           <w:tcPr>
             <w:tcW w:w="3159" w:type="dxa"/>
@@ -13641,10 +15767,13 @@
           </w:tcPr>
           <w:p>
             <w:pPr>
-              <w:rPr>
-                <w:rFonts w:cstheme="minorHAnsi"/>
+              <w:pStyle w:val="Prrafodelista"/>
+              <w:numPr>
+                <w:ilvl w:val="0"/>
+                <w:numId w:val="6"/>
+              </w:numPr>
+              <w:rPr>
                 <w:u w:val="single"/>
-                <w:lang w:val="en-US"/>
               </w:rPr>
             </w:pPr>
           </w:p>
@@ -13658,16 +15787,16 @@
             <w:pPr>
               <w:rPr>
                 <w:rFonts w:cstheme="minorHAnsi"/>
-                <w:lang w:val="en-US"/>
-              </w:rPr>
-            </w:pPr>
-            <w:r>
-              <w:rPr>
-                <w:rFonts w:cstheme="minorHAnsi"/>
-                <w:lang w:val="en-US"/>
-              </w:rPr>
-              <w:t>Pet</w:t>
-            </w:r>
+              </w:rPr>
+            </w:pPr>
+            <w:proofErr w:type="spellStart"/>
+            <w:r>
+              <w:rPr>
+                <w:rFonts w:cstheme="minorHAnsi"/>
+              </w:rPr>
+              <w:t>Service</w:t>
+            </w:r>
+            <w:proofErr w:type="spellEnd"/>
           </w:p>
         </w:tc>
         <w:tc>
@@ -13679,16 +15808,35 @@
             <w:pPr>
               <w:rPr>
                 <w:rFonts w:cstheme="minorHAnsi"/>
-                <w:lang w:val="en-US"/>
-              </w:rPr>
-            </w:pPr>
-          </w:p>
-        </w:tc>
-      </w:tr>
-      <w:tr>
-        <w:trPr>
-          <w:trHeight w:val="559"/>
-        </w:trPr>
+              </w:rPr>
+            </w:pPr>
+            <w:proofErr w:type="spellStart"/>
+            <w:r>
+              <w:rPr>
+                <w:rFonts w:cstheme="minorHAnsi"/>
+              </w:rPr>
+              <w:t>itsOnTheWeek</w:t>
+            </w:r>
+            <w:proofErr w:type="spellEnd"/>
+          </w:p>
+          <w:p>
+            <w:pPr>
+              <w:rPr>
+                <w:rFonts w:cstheme="minorHAnsi"/>
+              </w:rPr>
+            </w:pPr>
+            <w:proofErr w:type="spellStart"/>
+            <w:r>
+              <w:rPr>
+                <w:rFonts w:cstheme="minorHAnsi"/>
+              </w:rPr>
+              <w:t>getPrice</w:t>
+            </w:r>
+            <w:proofErr w:type="spellEnd"/>
+          </w:p>
+        </w:tc>
+      </w:tr>
+      <w:tr>
         <w:tc>
           <w:tcPr>
             <w:tcW w:w="3159" w:type="dxa"/>
@@ -13697,10 +15845,13 @@
           </w:tcPr>
           <w:p>
             <w:pPr>
-              <w:rPr>
-                <w:rFonts w:cstheme="minorHAnsi"/>
+              <w:pStyle w:val="Prrafodelista"/>
+              <w:numPr>
+                <w:ilvl w:val="0"/>
+                <w:numId w:val="6"/>
+              </w:numPr>
+              <w:rPr>
                 <w:u w:val="single"/>
-                <w:lang w:val="en-US"/>
               </w:rPr>
             </w:pPr>
           </w:p>
@@ -13714,16 +15865,16 @@
             <w:pPr>
               <w:rPr>
                 <w:rFonts w:cstheme="minorHAnsi"/>
-                <w:lang w:val="en-US"/>
-              </w:rPr>
-            </w:pPr>
-            <w:r>
-              <w:rPr>
-                <w:rFonts w:cstheme="minorHAnsi"/>
-                <w:lang w:val="en-US"/>
-              </w:rPr>
-              <w:t>Record</w:t>
-            </w:r>
+              </w:rPr>
+            </w:pPr>
+            <w:proofErr w:type="spellStart"/>
+            <w:r>
+              <w:rPr>
+                <w:rFonts w:cstheme="minorHAnsi"/>
+              </w:rPr>
+              <w:t>Owner</w:t>
+            </w:r>
+            <w:proofErr w:type="spellEnd"/>
           </w:p>
         </w:tc>
         <w:tc>
@@ -13735,16 +15886,20 @@
             <w:pPr>
               <w:rPr>
                 <w:rFonts w:cstheme="minorHAnsi"/>
-                <w:lang w:val="en-US"/>
-              </w:rPr>
-            </w:pPr>
-          </w:p>
-        </w:tc>
-      </w:tr>
-      <w:tr>
-        <w:trPr>
-          <w:trHeight w:val="559"/>
-        </w:trPr>
+              </w:rPr>
+            </w:pPr>
+            <w:proofErr w:type="spellStart"/>
+            <w:r>
+              <w:rPr>
+                <w:rFonts w:cstheme="minorHAnsi"/>
+              </w:rPr>
+              <w:t>getPets</w:t>
+            </w:r>
+            <w:proofErr w:type="spellEnd"/>
+          </w:p>
+        </w:tc>
+      </w:tr>
+      <w:tr>
         <w:tc>
           <w:tcPr>
             <w:tcW w:w="3159" w:type="dxa"/>
@@ -13753,10 +15908,13 @@
           </w:tcPr>
           <w:p>
             <w:pPr>
-              <w:rPr>
-                <w:rFonts w:cstheme="minorHAnsi"/>
+              <w:pStyle w:val="Prrafodelista"/>
+              <w:numPr>
+                <w:ilvl w:val="0"/>
+                <w:numId w:val="6"/>
+              </w:numPr>
+              <w:rPr>
                 <w:u w:val="single"/>
-                <w:lang w:val="en-US"/>
               </w:rPr>
             </w:pPr>
           </w:p>
@@ -13770,16 +15928,16 @@
             <w:pPr>
               <w:rPr>
                 <w:rFonts w:cstheme="minorHAnsi"/>
-                <w:lang w:val="en-US"/>
-              </w:rPr>
-            </w:pPr>
-            <w:r>
-              <w:rPr>
-                <w:rFonts w:cstheme="minorHAnsi"/>
-                <w:lang w:val="en-US"/>
-              </w:rPr>
-              <w:t>Medicine</w:t>
-            </w:r>
+              </w:rPr>
+            </w:pPr>
+            <w:proofErr w:type="spellStart"/>
+            <w:r>
+              <w:rPr>
+                <w:rFonts w:cstheme="minorHAnsi"/>
+              </w:rPr>
+              <w:t>Pet</w:t>
+            </w:r>
+            <w:proofErr w:type="spellEnd"/>
           </w:p>
         </w:tc>
         <w:tc>
@@ -13791,16 +15949,20 @@
             <w:pPr>
               <w:rPr>
                 <w:rFonts w:cstheme="minorHAnsi"/>
-                <w:lang w:val="en-US"/>
-              </w:rPr>
-            </w:pPr>
-          </w:p>
-        </w:tc>
-      </w:tr>
-      <w:tr>
-        <w:trPr>
-          <w:trHeight w:val="559"/>
-        </w:trPr>
+              </w:rPr>
+            </w:pPr>
+            <w:proofErr w:type="spellStart"/>
+            <w:r>
+              <w:rPr>
+                <w:rFonts w:cstheme="minorHAnsi"/>
+              </w:rPr>
+              <w:t>getRecords</w:t>
+            </w:r>
+            <w:proofErr w:type="spellEnd"/>
+          </w:p>
+        </w:tc>
+      </w:tr>
+      <w:tr>
         <w:tc>
           <w:tcPr>
             <w:tcW w:w="3159" w:type="dxa"/>
@@ -13809,10 +15971,13 @@
           </w:tcPr>
           <w:p>
             <w:pPr>
-              <w:rPr>
-                <w:rFonts w:cstheme="minorHAnsi"/>
+              <w:pStyle w:val="Prrafodelista"/>
+              <w:numPr>
+                <w:ilvl w:val="0"/>
+                <w:numId w:val="6"/>
+              </w:numPr>
+              <w:rPr>
                 <w:u w:val="single"/>
-                <w:lang w:val="en-US"/>
               </w:rPr>
             </w:pPr>
           </w:p>
@@ -13826,16 +15991,16 @@
             <w:pPr>
               <w:rPr>
                 <w:rFonts w:cstheme="minorHAnsi"/>
-                <w:lang w:val="en-US"/>
-              </w:rPr>
-            </w:pPr>
-            <w:r>
-              <w:rPr>
-                <w:rFonts w:cstheme="minorHAnsi"/>
-                <w:lang w:val="en-US"/>
-              </w:rPr>
-              <w:t>Date</w:t>
-            </w:r>
+              </w:rPr>
+            </w:pPr>
+            <w:proofErr w:type="spellStart"/>
+            <w:r>
+              <w:rPr>
+                <w:rFonts w:cstheme="minorHAnsi"/>
+              </w:rPr>
+              <w:t>Record</w:t>
+            </w:r>
+            <w:proofErr w:type="spellEnd"/>
           </w:p>
         </w:tc>
         <w:tc>
@@ -13847,9 +16012,606 @@
             <w:pPr>
               <w:rPr>
                 <w:rFonts w:cstheme="minorHAnsi"/>
-                <w:lang w:val="en-US"/>
-              </w:rPr>
-            </w:pPr>
+              </w:rPr>
+            </w:pPr>
+            <w:proofErr w:type="spellStart"/>
+            <w:r>
+              <w:rPr>
+                <w:rFonts w:cstheme="minorHAnsi"/>
+              </w:rPr>
+              <w:t>itsOnTheWeek</w:t>
+            </w:r>
+            <w:proofErr w:type="spellEnd"/>
+          </w:p>
+          <w:p>
+            <w:pPr>
+              <w:rPr>
+                <w:rFonts w:cstheme="minorHAnsi"/>
+              </w:rPr>
+            </w:pPr>
+            <w:proofErr w:type="spellStart"/>
+            <w:r>
+              <w:rPr>
+                <w:rFonts w:cstheme="minorHAnsi"/>
+              </w:rPr>
+              <w:t>calculateHospitalizationCost</w:t>
+            </w:r>
+            <w:proofErr w:type="spellEnd"/>
+          </w:p>
+        </w:tc>
+      </w:tr>
+      <w:tr>
+        <w:tc>
+          <w:tcPr>
+            <w:tcW w:w="3159" w:type="dxa"/>
+            <w:vMerge/>
+            <w:shd w:val="clear" w:color="auto" w:fill="D9E2F3" w:themeFill="accent1" w:themeFillTint="33"/>
+          </w:tcPr>
+          <w:p>
+            <w:pPr>
+              <w:pStyle w:val="Prrafodelista"/>
+              <w:numPr>
+                <w:ilvl w:val="0"/>
+                <w:numId w:val="6"/>
+              </w:numPr>
+              <w:rPr>
+                <w:u w:val="single"/>
+              </w:rPr>
+            </w:pPr>
+          </w:p>
+        </w:tc>
+        <w:tc>
+          <w:tcPr>
+            <w:tcW w:w="2338" w:type="dxa"/>
+            <w:shd w:val="clear" w:color="auto" w:fill="D9E2F3" w:themeFill="accent1" w:themeFillTint="33"/>
+          </w:tcPr>
+          <w:p>
+            <w:pPr>
+              <w:rPr>
+                <w:rFonts w:cstheme="minorHAnsi"/>
+              </w:rPr>
+            </w:pPr>
+            <w:r>
+              <w:rPr>
+                <w:rFonts w:cstheme="minorHAnsi"/>
+                <w:lang w:val="en-US"/>
+              </w:rPr>
+              <w:t>Medicine</w:t>
+            </w:r>
+          </w:p>
+        </w:tc>
+        <w:tc>
+          <w:tcPr>
+            <w:tcW w:w="3331" w:type="dxa"/>
+            <w:shd w:val="clear" w:color="auto" w:fill="D9E2F3" w:themeFill="accent1" w:themeFillTint="33"/>
+          </w:tcPr>
+          <w:p>
+            <w:pPr>
+              <w:rPr>
+                <w:rFonts w:cstheme="minorHAnsi"/>
+                <w:lang w:val="en-US"/>
+              </w:rPr>
+            </w:pPr>
+            <w:proofErr w:type="spellStart"/>
+            <w:r>
+              <w:rPr>
+                <w:rFonts w:cstheme="minorHAnsi"/>
+                <w:lang w:val="en-US"/>
+              </w:rPr>
+              <w:t>getName</w:t>
+            </w:r>
+            <w:proofErr w:type="spellEnd"/>
+          </w:p>
+          <w:p>
+            <w:pPr>
+              <w:rPr>
+                <w:rFonts w:cstheme="minorHAnsi"/>
+                <w:lang w:val="en-US"/>
+              </w:rPr>
+            </w:pPr>
+            <w:proofErr w:type="spellStart"/>
+            <w:r>
+              <w:rPr>
+                <w:rFonts w:cstheme="minorHAnsi"/>
+                <w:lang w:val="en-US"/>
+              </w:rPr>
+              <w:lastRenderedPageBreak/>
+              <w:t>getDose</w:t>
+            </w:r>
+            <w:proofErr w:type="spellEnd"/>
+          </w:p>
+          <w:p>
+            <w:pPr>
+              <w:rPr>
+                <w:rFonts w:cstheme="minorHAnsi"/>
+                <w:lang w:val="en-US"/>
+              </w:rPr>
+            </w:pPr>
+            <w:proofErr w:type="spellStart"/>
+            <w:r>
+              <w:rPr>
+                <w:rFonts w:cstheme="minorHAnsi"/>
+                <w:lang w:val="en-US"/>
+              </w:rPr>
+              <w:t>getPeriodicity</w:t>
+            </w:r>
+            <w:proofErr w:type="spellEnd"/>
+          </w:p>
+          <w:p>
+            <w:pPr>
+              <w:rPr>
+                <w:rFonts w:cstheme="minorHAnsi"/>
+              </w:rPr>
+            </w:pPr>
+            <w:proofErr w:type="spellStart"/>
+            <w:r>
+              <w:rPr>
+                <w:rFonts w:cstheme="minorHAnsi"/>
+                <w:lang w:val="en-US"/>
+              </w:rPr>
+              <w:t>getPrice</w:t>
+            </w:r>
+            <w:proofErr w:type="spellEnd"/>
+          </w:p>
+        </w:tc>
+      </w:tr>
+      <w:tr>
+        <w:tc>
+          <w:tcPr>
+            <w:tcW w:w="3159" w:type="dxa"/>
+            <w:vMerge/>
+            <w:shd w:val="clear" w:color="auto" w:fill="D9E2F3" w:themeFill="accent1" w:themeFillTint="33"/>
+          </w:tcPr>
+          <w:p>
+            <w:pPr>
+              <w:pStyle w:val="Prrafodelista"/>
+              <w:numPr>
+                <w:ilvl w:val="0"/>
+                <w:numId w:val="6"/>
+              </w:numPr>
+              <w:rPr>
+                <w:u w:val="single"/>
+              </w:rPr>
+            </w:pPr>
+          </w:p>
+        </w:tc>
+        <w:tc>
+          <w:tcPr>
+            <w:tcW w:w="2338" w:type="dxa"/>
+            <w:shd w:val="clear" w:color="auto" w:fill="D9E2F3" w:themeFill="accent1" w:themeFillTint="33"/>
+          </w:tcPr>
+          <w:p>
+            <w:pPr>
+              <w:rPr>
+                <w:rFonts w:cstheme="minorHAnsi"/>
+              </w:rPr>
+            </w:pPr>
+            <w:r>
+              <w:rPr>
+                <w:rFonts w:cstheme="minorHAnsi"/>
+                <w:lang w:val="en-US"/>
+              </w:rPr>
+              <w:t>Date</w:t>
+            </w:r>
+          </w:p>
+        </w:tc>
+        <w:tc>
+          <w:tcPr>
+            <w:tcW w:w="3331" w:type="dxa"/>
+            <w:shd w:val="clear" w:color="auto" w:fill="D9E2F3" w:themeFill="accent1" w:themeFillTint="33"/>
+          </w:tcPr>
+          <w:p>
+            <w:pPr>
+              <w:rPr>
+                <w:rFonts w:cstheme="minorHAnsi"/>
+                <w:lang w:val="en-US"/>
+              </w:rPr>
+            </w:pPr>
+            <w:proofErr w:type="spellStart"/>
+            <w:r>
+              <w:rPr>
+                <w:rFonts w:cstheme="minorHAnsi"/>
+                <w:lang w:val="en-US"/>
+              </w:rPr>
+              <w:t>getDay</w:t>
+            </w:r>
+            <w:proofErr w:type="spellEnd"/>
+          </w:p>
+          <w:p>
+            <w:pPr>
+              <w:rPr>
+                <w:rFonts w:cstheme="minorHAnsi"/>
+                <w:lang w:val="en-US"/>
+              </w:rPr>
+            </w:pPr>
+            <w:proofErr w:type="spellStart"/>
+            <w:r>
+              <w:rPr>
+                <w:rFonts w:cstheme="minorHAnsi"/>
+                <w:lang w:val="en-US"/>
+              </w:rPr>
+              <w:t>getMonth</w:t>
+            </w:r>
+            <w:proofErr w:type="spellEnd"/>
+          </w:p>
+          <w:p>
+            <w:pPr>
+              <w:rPr>
+                <w:rFonts w:cstheme="minorHAnsi"/>
+              </w:rPr>
+            </w:pPr>
+            <w:proofErr w:type="spellStart"/>
+            <w:r>
+              <w:rPr>
+                <w:rFonts w:cstheme="minorHAnsi"/>
+                <w:lang w:val="en-US"/>
+              </w:rPr>
+              <w:t>getYear</w:t>
+            </w:r>
+            <w:proofErr w:type="spellEnd"/>
+          </w:p>
+        </w:tc>
+      </w:tr>
+      <w:tr>
+        <w:tc>
+          <w:tcPr>
+            <w:tcW w:w="3159" w:type="dxa"/>
+            <w:vMerge w:val="restart"/>
+            <w:shd w:val="clear" w:color="auto" w:fill="FFFFFF" w:themeFill="background1"/>
+          </w:tcPr>
+          <w:p>
+            <w:pPr>
+              <w:pStyle w:val="Prrafodelista"/>
+              <w:numPr>
+                <w:ilvl w:val="0"/>
+                <w:numId w:val="6"/>
+              </w:numPr>
+              <w:rPr>
+                <w:rFonts w:cstheme="minorHAnsi"/>
+                <w:u w:val="single"/>
+              </w:rPr>
+            </w:pPr>
+            <w:r>
+              <w:rPr>
+                <w:u w:val="single"/>
+              </w:rPr>
+              <w:t>Consultar todos los servicios prestados en un rango de fecha.</w:t>
+            </w:r>
+          </w:p>
+        </w:tc>
+        <w:tc>
+          <w:tcPr>
+            <w:tcW w:w="2338" w:type="dxa"/>
+            <w:shd w:val="clear" w:color="auto" w:fill="FFFFFF" w:themeFill="background1"/>
+          </w:tcPr>
+          <w:p>
+            <w:pPr>
+              <w:rPr>
+                <w:rFonts w:cstheme="minorHAnsi"/>
+              </w:rPr>
+            </w:pPr>
+            <w:proofErr w:type="spellStart"/>
+            <w:r>
+              <w:rPr>
+                <w:rFonts w:cstheme="minorHAnsi"/>
+              </w:rPr>
+              <w:t>Veterinary</w:t>
+            </w:r>
+            <w:proofErr w:type="spellEnd"/>
+          </w:p>
+        </w:tc>
+        <w:tc>
+          <w:tcPr>
+            <w:tcW w:w="3331" w:type="dxa"/>
+            <w:shd w:val="clear" w:color="auto" w:fill="FFFFFF" w:themeFill="background1"/>
+          </w:tcPr>
+          <w:p>
+            <w:pPr>
+              <w:rPr>
+                <w:rFonts w:cstheme="minorHAnsi"/>
+              </w:rPr>
+            </w:pPr>
+            <w:proofErr w:type="spellStart"/>
+            <w:r>
+              <w:rPr>
+                <w:rFonts w:cstheme="minorHAnsi"/>
+              </w:rPr>
+              <w:t>serviceTimeLapseReport</w:t>
+            </w:r>
+            <w:proofErr w:type="spellEnd"/>
+          </w:p>
+        </w:tc>
+      </w:tr>
+      <w:tr>
+        <w:tc>
+          <w:tcPr>
+            <w:tcW w:w="3159" w:type="dxa"/>
+            <w:vMerge/>
+            <w:shd w:val="clear" w:color="auto" w:fill="FFFFFF" w:themeFill="background1"/>
+          </w:tcPr>
+          <w:p>
+            <w:pPr>
+              <w:pStyle w:val="Prrafodelista"/>
+              <w:numPr>
+                <w:ilvl w:val="0"/>
+                <w:numId w:val="6"/>
+              </w:numPr>
+              <w:rPr>
+                <w:u w:val="single"/>
+              </w:rPr>
+            </w:pPr>
+          </w:p>
+        </w:tc>
+        <w:tc>
+          <w:tcPr>
+            <w:tcW w:w="2338" w:type="dxa"/>
+            <w:shd w:val="clear" w:color="auto" w:fill="FFFFFF" w:themeFill="background1"/>
+          </w:tcPr>
+          <w:p>
+            <w:pPr>
+              <w:rPr>
+                <w:rFonts w:cstheme="minorHAnsi"/>
+              </w:rPr>
+            </w:pPr>
+            <w:proofErr w:type="spellStart"/>
+            <w:r>
+              <w:rPr>
+                <w:rFonts w:cstheme="minorHAnsi"/>
+              </w:rPr>
+              <w:t>Service</w:t>
+            </w:r>
+            <w:proofErr w:type="spellEnd"/>
+          </w:p>
+        </w:tc>
+        <w:tc>
+          <w:tcPr>
+            <w:tcW w:w="3331" w:type="dxa"/>
+            <w:shd w:val="clear" w:color="auto" w:fill="FFFFFF" w:themeFill="background1"/>
+          </w:tcPr>
+          <w:p>
+            <w:pPr>
+              <w:rPr>
+                <w:rFonts w:cstheme="minorHAnsi"/>
+              </w:rPr>
+            </w:pPr>
+            <w:proofErr w:type="spellStart"/>
+            <w:r>
+              <w:rPr>
+                <w:rFonts w:cstheme="minorHAnsi"/>
+              </w:rPr>
+              <w:t>itsBetweenThisTimeLapse</w:t>
+            </w:r>
+            <w:proofErr w:type="spellEnd"/>
+          </w:p>
+          <w:p>
+            <w:pPr>
+              <w:rPr>
+                <w:rFonts w:cstheme="minorHAnsi"/>
+              </w:rPr>
+            </w:pPr>
+            <w:proofErr w:type="spellStart"/>
+            <w:r>
+              <w:rPr>
+                <w:rFonts w:cstheme="minorHAnsi"/>
+              </w:rPr>
+              <w:t>printReport</w:t>
+            </w:r>
+            <w:proofErr w:type="spellEnd"/>
+          </w:p>
+        </w:tc>
+      </w:tr>
+      <w:tr>
+        <w:tc>
+          <w:tcPr>
+            <w:tcW w:w="3159" w:type="dxa"/>
+            <w:vMerge/>
+            <w:shd w:val="clear" w:color="auto" w:fill="FFFFFF" w:themeFill="background1"/>
+          </w:tcPr>
+          <w:p>
+            <w:pPr>
+              <w:pStyle w:val="Prrafodelista"/>
+              <w:numPr>
+                <w:ilvl w:val="0"/>
+                <w:numId w:val="6"/>
+              </w:numPr>
+              <w:rPr>
+                <w:u w:val="single"/>
+              </w:rPr>
+            </w:pPr>
+          </w:p>
+        </w:tc>
+        <w:tc>
+          <w:tcPr>
+            <w:tcW w:w="2338" w:type="dxa"/>
+            <w:shd w:val="clear" w:color="auto" w:fill="FFFFFF" w:themeFill="background1"/>
+          </w:tcPr>
+          <w:p>
+            <w:pPr>
+              <w:rPr>
+                <w:rFonts w:cstheme="minorHAnsi"/>
+              </w:rPr>
+            </w:pPr>
+            <w:r>
+              <w:rPr>
+                <w:rFonts w:cstheme="minorHAnsi"/>
+              </w:rPr>
+              <w:t>Date</w:t>
+            </w:r>
+          </w:p>
+        </w:tc>
+        <w:tc>
+          <w:tcPr>
+            <w:tcW w:w="3331" w:type="dxa"/>
+            <w:shd w:val="clear" w:color="auto" w:fill="FFFFFF" w:themeFill="background1"/>
+          </w:tcPr>
+          <w:p>
+            <w:pPr>
+              <w:rPr>
+                <w:rFonts w:cstheme="minorHAnsi"/>
+              </w:rPr>
+            </w:pPr>
+            <w:proofErr w:type="spellStart"/>
+            <w:r>
+              <w:rPr>
+                <w:rFonts w:cstheme="minorHAnsi"/>
+              </w:rPr>
+              <w:t>getDay</w:t>
+            </w:r>
+            <w:proofErr w:type="spellEnd"/>
+          </w:p>
+          <w:p>
+            <w:pPr>
+              <w:rPr>
+                <w:rFonts w:cstheme="minorHAnsi"/>
+              </w:rPr>
+            </w:pPr>
+            <w:proofErr w:type="spellStart"/>
+            <w:r>
+              <w:rPr>
+                <w:rFonts w:cstheme="minorHAnsi"/>
+              </w:rPr>
+              <w:t>getMonth</w:t>
+            </w:r>
+            <w:proofErr w:type="spellEnd"/>
+          </w:p>
+          <w:p>
+            <w:pPr>
+              <w:rPr>
+                <w:rFonts w:cstheme="minorHAnsi"/>
+              </w:rPr>
+            </w:pPr>
+            <w:proofErr w:type="spellStart"/>
+            <w:r>
+              <w:rPr>
+                <w:rFonts w:cstheme="minorHAnsi"/>
+              </w:rPr>
+              <w:t>getYear</w:t>
+            </w:r>
+            <w:proofErr w:type="spellEnd"/>
+          </w:p>
+        </w:tc>
+      </w:tr>
+      <w:tr>
+        <w:trPr>
+          <w:trHeight w:val="1094"/>
+        </w:trPr>
+        <w:tc>
+          <w:tcPr>
+            <w:tcW w:w="3159" w:type="dxa"/>
+            <w:shd w:val="clear" w:color="auto" w:fill="D9E2F3" w:themeFill="accent1" w:themeFillTint="33"/>
+          </w:tcPr>
+          <w:p>
+            <w:pPr>
+              <w:pStyle w:val="Prrafodelista"/>
+              <w:numPr>
+                <w:ilvl w:val="0"/>
+                <w:numId w:val="6"/>
+              </w:numPr>
+              <w:rPr>
+                <w:rFonts w:cstheme="minorHAnsi"/>
+                <w:u w:val="single"/>
+              </w:rPr>
+            </w:pPr>
+            <w:r>
+              <w:rPr>
+                <w:rFonts w:cstheme="minorHAnsi"/>
+                <w:u w:val="single"/>
+              </w:rPr>
+              <w:t>Mostar interfaz de usuario</w:t>
+            </w:r>
+          </w:p>
+        </w:tc>
+        <w:tc>
+          <w:tcPr>
+            <w:tcW w:w="2338" w:type="dxa"/>
+            <w:shd w:val="clear" w:color="auto" w:fill="D9E2F3" w:themeFill="accent1" w:themeFillTint="33"/>
+          </w:tcPr>
+          <w:p>
+            <w:pPr>
+              <w:rPr>
+                <w:rFonts w:cstheme="minorHAnsi"/>
+                <w:lang w:val="en-US"/>
+              </w:rPr>
+            </w:pPr>
+            <w:r>
+              <w:rPr>
+                <w:rFonts w:cstheme="minorHAnsi"/>
+                <w:lang w:val="en-US"/>
+              </w:rPr>
+              <w:t>Main</w:t>
+            </w:r>
+          </w:p>
+        </w:tc>
+        <w:tc>
+          <w:tcPr>
+            <w:tcW w:w="3331" w:type="dxa"/>
+            <w:shd w:val="clear" w:color="auto" w:fill="D9E2F3" w:themeFill="accent1" w:themeFillTint="33"/>
+          </w:tcPr>
+          <w:p>
+            <w:pPr>
+              <w:rPr>
+                <w:rFonts w:cstheme="minorHAnsi"/>
+                <w:lang w:val="en-US"/>
+              </w:rPr>
+            </w:pPr>
+            <w:r>
+              <w:rPr>
+                <w:rFonts w:cstheme="minorHAnsi"/>
+                <w:lang w:val="en-US"/>
+              </w:rPr>
+              <w:t>menu</w:t>
+            </w:r>
+          </w:p>
+          <w:p>
+            <w:pPr>
+              <w:rPr>
+                <w:rFonts w:cstheme="minorHAnsi"/>
+                <w:lang w:val="en-US"/>
+              </w:rPr>
+            </w:pPr>
+            <w:proofErr w:type="spellStart"/>
+            <w:r>
+              <w:rPr>
+                <w:rFonts w:cstheme="minorHAnsi"/>
+                <w:lang w:val="en-US"/>
+              </w:rPr>
+              <w:t>askRoom</w:t>
+            </w:r>
+            <w:proofErr w:type="spellEnd"/>
+          </w:p>
+          <w:p>
+            <w:pPr>
+              <w:rPr>
+                <w:rFonts w:cstheme="minorHAnsi"/>
+                <w:lang w:val="en-US"/>
+              </w:rPr>
+            </w:pPr>
+            <w:proofErr w:type="spellStart"/>
+            <w:r>
+              <w:rPr>
+                <w:rFonts w:cstheme="minorHAnsi"/>
+                <w:lang w:val="en-US"/>
+              </w:rPr>
+              <w:t>askPetType</w:t>
+            </w:r>
+            <w:proofErr w:type="spellEnd"/>
+          </w:p>
+          <w:p>
+            <w:pPr>
+              <w:rPr>
+                <w:rFonts w:cstheme="minorHAnsi"/>
+                <w:lang w:val="en-US"/>
+              </w:rPr>
+            </w:pPr>
+            <w:proofErr w:type="spellStart"/>
+            <w:r>
+              <w:rPr>
+                <w:rFonts w:cstheme="minorHAnsi"/>
+                <w:lang w:val="en-US"/>
+              </w:rPr>
+              <w:t>askServiceType</w:t>
+            </w:r>
+            <w:proofErr w:type="spellEnd"/>
           </w:p>
         </w:tc>
       </w:tr>
@@ -13886,6 +16648,8 @@
         </w:rPr>
         <w:t>6.</w:t>
       </w:r>
+      <w:bookmarkStart w:id="2" w:name="_GoBack"/>
+      <w:bookmarkEnd w:id="2"/>
     </w:p>
     <w:p>
       <w:pPr>
@@ -13897,8 +16661,6 @@
           <w:lang w:val="en-US"/>
         </w:rPr>
       </w:pPr>
-      <w:bookmarkStart w:id="2" w:name="_GoBack"/>
-      <w:bookmarkEnd w:id="2"/>
     </w:p>
     <w:p>
       <w:pPr>
@@ -15434,7 +18196,7 @@
 </file>
 
 <file path=customXml/itemProps1.xml><?xml version="1.0" encoding="utf-8"?>
-<ds:datastoreItem xmlns:ds="http://schemas.openxmlformats.org/officeDocument/2006/customXml" ds:itemID="{4554C6C9-D40B-4DD0-838D-525C4C50708E}">
+<ds:datastoreItem xmlns:ds="http://schemas.openxmlformats.org/officeDocument/2006/customXml" ds:itemID="{2D91F4DF-9BA1-420B-BAE8-E1C9BC4022ED}">
   <ds:schemaRefs>
     <ds:schemaRef ds:uri="http://schemas.openxmlformats.org/officeDocument/2006/bibliography"/>
   </ds:schemaRefs>

</xml_diff>